<commit_message>
Make changes suggested by Nick
</commit_message>
<xml_diff>
--- a/Presentations/ECNS 2015/VATES_SCD_Abstract.docx
+++ b/Presentations/ECNS 2015/VATES_SCD_Abstract.docx
@@ -14,35 +14,7 @@
         <w:rPr>
           <w:b/>
         </w:rPr>
-        <w:t xml:space="preserve">Authors: Owen Arnold, Andrei </w:t>
-      </w:r>
-      <w:proofErr w:type="spellStart"/>
-      <w:r>
-        <w:rPr>
-          <w:b/>
-        </w:rPr>
-        <w:t>Savici</w:t>
-      </w:r>
-      <w:proofErr w:type="spellEnd"/>
-      <w:r>
-        <w:rPr>
-          <w:b/>
-        </w:rPr>
-        <w:t xml:space="preserve">, Manuel Pascal, </w:t>
-      </w:r>
-      <w:proofErr w:type="gramStart"/>
-      <w:r>
-        <w:rPr>
-          <w:b/>
-        </w:rPr>
-        <w:t>Vickie</w:t>
-      </w:r>
-      <w:proofErr w:type="gramEnd"/>
-      <w:r>
-        <w:rPr>
-          <w:b/>
-        </w:rPr>
-        <w:t xml:space="preserve"> Lynch</w:t>
+        <w:t>Authors: Owen Arnold</w:t>
       </w:r>
     </w:p>
     <w:p>
@@ -59,13 +31,7 @@
         <w:t>Affiliations:</w:t>
       </w:r>
       <w:r>
-        <w:t xml:space="preserve"> Tessella,</w:t>
-      </w:r>
-      <w:r>
-        <w:t xml:space="preserve"> </w:t>
-      </w:r>
-      <w:r>
-        <w:t>ISIS-STFC, SNS-ORNL</w:t>
+        <w:t xml:space="preserve"> Tessella</w:t>
       </w:r>
     </w:p>
     <w:p>
@@ -103,20 +69,36 @@
       </w:r>
     </w:p>
     <w:p>
-      <w:pPr>
-        <w:pStyle w:val="LO-Normal"/>
+      <w:r>
         <w:rPr>
           <w:b/>
         </w:rPr>
-      </w:pPr>
+        <w:t>Title (plain text only):</w:t>
+      </w:r>
+      <w:r>
+        <w:t xml:space="preserve"> </w:t>
+      </w:r>
+      <w:r>
+        <w:t xml:space="preserve">Visualisation and Analysis in </w:t>
+      </w:r>
+      <w:proofErr w:type="spellStart"/>
+      <w:r>
+        <w:t>Mantid</w:t>
+      </w:r>
+      <w:proofErr w:type="spellEnd"/>
+      <w:r>
+        <w:t xml:space="preserve"> for Single Crystal Neutron Diffraction</w:t>
+      </w:r>
+    </w:p>
+    <w:p>
       <w:r>
         <w:rPr>
           <w:b/>
         </w:rPr>
-        <w:t>Title (plain text only):</w:t>
-      </w:r>
-      <w:r>
-        <w:t xml:space="preserve"> Neutron imaging using the </w:t>
+        <w:t>Title (formatted text):</w:t>
+      </w:r>
+      <w:r>
+        <w:t xml:space="preserve"> Visualisation and Analysis in </w:t>
       </w:r>
       <w:proofErr w:type="spellStart"/>
       <w:r>
@@ -124,142 +106,146 @@
       </w:r>
       <w:proofErr w:type="spellEnd"/>
       <w:r>
-        <w:t xml:space="preserve"> framework</w:t>
-      </w:r>
-    </w:p>
-    <w:p>
-      <w:r>
-        <w:rPr>
-          <w:b/>
-        </w:rPr>
-        <w:t>Title (formatted text):</w:t>
-      </w:r>
-      <w:r>
-        <w:t xml:space="preserve"> Visualisation and Analysis in VATES for Single Crystal Neutron Diffraction</w:t>
+        <w:t xml:space="preserve"> for Single Crystal Neutron Diffraction</w:t>
       </w:r>
     </w:p>
     <w:p/>
     <w:p>
       <w:r>
-        <w:t xml:space="preserve">The VATES (Visualisation and Analysis </w:t>
+        <w:t>Large neutron scattering datasets are commonly collected at TOF sources, particularly for single crystal diffraction experiments. A full understanding of the materials of interest often requires the complete mapping of data in an n-dimensional manifold. Increasingly, and particularly in single crystal diffraction, the correct treatment of data as part of data reduction and analysis, for a range of techniques, involves the efficient and flexible processing of large n-dimensional datasets.</w:t>
+      </w:r>
+    </w:p>
+    <w:p/>
+    <w:p>
+      <w:r>
+        <w:t>The</w:t>
+      </w:r>
+      <w:r>
+        <w:t xml:space="preserve"> Mantid</w:t>
+      </w:r>
+      <w:r>
+        <w:rPr>
+          <w:vertAlign w:val="superscript"/>
+        </w:rPr>
+        <w:t>1</w:t>
+      </w:r>
+      <w:proofErr w:type="gramStart"/>
+      <w:r>
+        <w:rPr>
+          <w:vertAlign w:val="superscript"/>
+        </w:rPr>
+        <w:t>,2</w:t>
+      </w:r>
+      <w:proofErr w:type="gramEnd"/>
+      <w:r>
+        <w:t xml:space="preserve"> </w:t>
+      </w:r>
+      <w:r>
+        <w:t xml:space="preserve">framework, our extensible framework for neutron and </w:t>
       </w:r>
       <w:proofErr w:type="spellStart"/>
       <w:r>
-        <w:t>Tookit</w:t>
+        <w:t>muon</w:t>
       </w:r>
       <w:proofErr w:type="spellEnd"/>
       <w:r>
-        <w:t xml:space="preserve"> </w:t>
+        <w:t xml:space="preserve"> data reduction and analysis,</w:t>
+      </w:r>
+      <w:r>
+        <w:t xml:space="preserve"> has</w:t>
+      </w:r>
+      <w:r>
+        <w:t xml:space="preserve"> been successfully deployed for use on a large range of instruments. An on-going area of development within that framework has been the development of tools </w:t>
+      </w:r>
+      <w:r>
+        <w:t>to analyse and visualise n-dimensional data.</w:t>
+      </w:r>
+      <w:r>
+        <w:t xml:space="preserve"> This work has involved </w:t>
+      </w:r>
+      <w:bookmarkStart w:id="0" w:name="_GoBack"/>
+      <w:bookmarkEnd w:id="0"/>
+      <w:r>
+        <w:t>collaboration</w:t>
+      </w:r>
+      <w:r>
+        <w:t xml:space="preserve"> between ISIS at RAL, SNS at Oakridge and the ESS in Lund. </w:t>
+      </w:r>
+    </w:p>
+    <w:p/>
+    <w:p>
+      <w:r>
+        <w:t>On the Analysis side, we have used</w:t>
+      </w:r>
+      <w:r>
+        <w:t xml:space="preserve"> a mixed team of instrument scientists and software engineers, </w:t>
+      </w:r>
+      <w:r>
+        <w:t>to develop</w:t>
+      </w:r>
+      <w:r>
+        <w:t xml:space="preserve"> key features to solve complex problems within the data reduction. For example, providing efficient sparse data representation in n-dimensional space and allowing n-dimensional algorithms to operate on them. </w:t>
+      </w:r>
+      <w:r>
+        <w:t>Recent work has been focused on peak integration, for which we have developed new algorithms based on principle component analysis for elliptical</w:t>
+      </w:r>
+      <w:r>
+        <w:t xml:space="preserve"> peak integration</w:t>
+      </w:r>
+      <w:r>
+        <w:t>, and connected component analysis to</w:t>
+      </w:r>
+      <w:r>
+        <w:t xml:space="preserve"> identify and</w:t>
+      </w:r>
+      <w:r>
+        <w:t xml:space="preserve"> integrate arbitrary </w:t>
+      </w:r>
+      <w:r>
+        <w:t>peak shapes.</w:t>
+      </w:r>
+    </w:p>
+    <w:p/>
+    <w:p>
+      <w:r>
+        <w:t>Visualisation has become a fundamental part of the data-treatment, not just an end output. We</w:t>
+      </w:r>
+      <w:r>
+        <w:t xml:space="preserve"> have developed tools for showing</w:t>
+      </w:r>
+      <w:r>
+        <w:t>, sorting</w:t>
+      </w:r>
+      <w:r>
+        <w:t xml:space="preserve"> and editing peaks lists </w:t>
       </w:r>
       <w:proofErr w:type="spellStart"/>
       <w:r>
-        <w:t>ExtensionS</w:t>
+        <w:t>overlayed</w:t>
       </w:r>
       <w:proofErr w:type="spellEnd"/>
       <w:r>
-        <w:t>) sub-project, within the Mantid</w:t>
+        <w:t xml:space="preserve"> on n-dimensional datasets. We have a number of harmonised tools to allow different perspectives on the same data, for</w:t>
+      </w:r>
+      <w:r>
+        <w:t xml:space="preserve"> example in three-dimensions of</w:t>
+      </w:r>
+      <w:r>
+        <w:t xml:space="preserve"> reciprocal space, via two-dimensional projections, and in detector space.</w:t>
+      </w:r>
+      <w:r>
+        <w:t xml:space="preserve"> We have used a range of third-party frameworks to achieve our visualisations ranging from VTK based ParaView</w:t>
       </w:r>
       <w:r>
         <w:rPr>
           <w:vertAlign w:val="superscript"/>
         </w:rPr>
-        <w:t>1</w:t>
-      </w:r>
-      <w:r>
-        <w:t xml:space="preserve"> program has been aimed at advancing the framework to better analyse and visualise n-dimensional data. Large neu</w:t>
-      </w:r>
-      <w:r>
-        <w:t>tron scattering datasets are commonly</w:t>
-      </w:r>
-      <w:r>
-        <w:t xml:space="preserve"> collected and</w:t>
-      </w:r>
-      <w:r>
-        <w:t xml:space="preserve"> generated</w:t>
-      </w:r>
-      <w:r>
-        <w:t xml:space="preserve"> at TOF sources</w:t>
-      </w:r>
-      <w:r>
-        <w:t xml:space="preserve">. Furthermore, a full </w:t>
-      </w:r>
-      <w:bookmarkStart w:id="0" w:name="_GoBack"/>
-      <w:r>
-        <w:t xml:space="preserve">understanding of the materials of interest </w:t>
-      </w:r>
-      <w:r>
-        <w:t xml:space="preserve">often </w:t>
-      </w:r>
-      <w:r>
-        <w:t xml:space="preserve">requires the complete mapping </w:t>
-      </w:r>
-      <w:bookmarkEnd w:id="0"/>
-      <w:r>
-        <w:t xml:space="preserve">of data in an n-dimensional manifold. Increasingly, the correct treatment of data as part of data reduction and analysis, for a range of techniques, involves the efficient </w:t>
-      </w:r>
-      <w:r>
-        <w:t xml:space="preserve">and flexible </w:t>
-      </w:r>
-      <w:r>
-        <w:t>processing of large n-dimensional datasets.</w:t>
-      </w:r>
-    </w:p>
-    <w:p/>
-    <w:p>
-      <w:r>
-        <w:t xml:space="preserve">The tools developed as part of the VATES project are incorporated and distributed with </w:t>
-      </w:r>
-      <w:proofErr w:type="spellStart"/>
-      <w:r>
-        <w:t>Mantid</w:t>
-      </w:r>
-      <w:proofErr w:type="spellEnd"/>
-      <w:r>
-        <w:t xml:space="preserve">, our extensible framework for neutron and </w:t>
-      </w:r>
-      <w:proofErr w:type="spellStart"/>
-      <w:r>
-        <w:t>muon</w:t>
-      </w:r>
-      <w:proofErr w:type="spellEnd"/>
-      <w:r>
-        <w:t xml:space="preserve"> data reduction and analysis. The VATES project is an on-going collaboration between ISIS at RAL, SNS at Oakridge and the ESS in Lund. </w:t>
-      </w:r>
-    </w:p>
-    <w:p/>
-    <w:p>
-      <w:r>
-        <w:t>Although the developments in VATES span the needs of several techniques, particular effort has been applied to improving processing for single crystal neutron diffraction, for which a large portion of the data treatment is perform</w:t>
-      </w:r>
-      <w:r>
-        <w:t>ed in momentum transfer space</w:t>
-      </w:r>
-      <w:r>
-        <w:t>.</w:t>
-      </w:r>
-    </w:p>
-    <w:p/>
-    <w:p>
-      <w:r>
-        <w:t>Using a mixed team of instrument scientists and software engineers, we have implemented many of the key features to solve complex problems within the data reduction. For example, providing efficient s</w:t>
-      </w:r>
-      <w:r>
-        <w:t>parse data representation in n-dimensional space</w:t>
-      </w:r>
-      <w:r>
-        <w:t xml:space="preserve"> and allowing n-dimensional algorithms to operate on them. </w:t>
-      </w:r>
-    </w:p>
-    <w:p/>
-    <w:p>
-      <w:r>
-        <w:t>Recently introduced normalisation, integration and visualisation techniques provide significant improvements to the functio</w:t>
-      </w:r>
-      <w:r>
-        <w:t xml:space="preserve">nality and end-user experience. </w:t>
-      </w:r>
-    </w:p>
-    <w:p/>
+        <w:t>3</w:t>
+      </w:r>
+      <w:r>
+        <w:t xml:space="preserve"> to direct implementations in OpenGL depending upon our user-based visualisation needs.</w:t>
+      </w:r>
+    </w:p>
     <w:p/>
     <w:p>
       <w:pPr>
@@ -283,6 +269,7 @@
       <w:pPr>
         <w:jc w:val="both"/>
         <w:rPr>
+          <w:rStyle w:val="Hyperlink"/>
           <w:sz w:val="22"/>
           <w:szCs w:val="22"/>
         </w:rPr>
@@ -304,6 +291,78 @@
           <w:t>www.mantidroject.org</w:t>
         </w:r>
       </w:hyperlink>
+    </w:p>
+    <w:p>
+      <w:pPr>
+        <w:jc w:val="both"/>
+        <w:rPr>
+          <w:rStyle w:val="Hyperlink"/>
+          <w:sz w:val="22"/>
+          <w:szCs w:val="22"/>
+        </w:rPr>
+      </w:pPr>
+    </w:p>
+    <w:p>
+      <w:pPr>
+        <w:pStyle w:val="LO-Normal"/>
+      </w:pPr>
+      <w:r>
+        <w:t xml:space="preserve">[2] O. Arnold, et al., </w:t>
+      </w:r>
+      <w:proofErr w:type="spellStart"/>
+      <w:r>
+        <w:t>Mantid</w:t>
+      </w:r>
+      <w:proofErr w:type="spellEnd"/>
+      <w:r>
+        <w:t xml:space="preserve">—Data analysis and visualization package for neutron scattering and </w:t>
+      </w:r>
+      <w:proofErr w:type="spellStart"/>
+      <w:r>
+        <w:t>μSR</w:t>
+      </w:r>
+      <w:proofErr w:type="spellEnd"/>
+      <w:r>
+        <w:t xml:space="preserve"> experiments, Nuclear Instruments and Methods in Physics Research Section A, Volume 764, 11 November 2014, Pages 156-166, </w:t>
+      </w:r>
+      <w:hyperlink r:id="rId6" w:history="1">
+        <w:r>
+          <w:rPr>
+            <w:rStyle w:val="Hyperlink"/>
+          </w:rPr>
+          <w:t>http://dx.doi.org/10.1016/j.nima.2014.07.029</w:t>
+        </w:r>
+      </w:hyperlink>
+    </w:p>
+    <w:p>
+      <w:pPr>
+        <w:pStyle w:val="LO-Normal"/>
+      </w:pPr>
+    </w:p>
+    <w:p>
+      <w:pPr>
+        <w:pStyle w:val="LO-Normal"/>
+      </w:pPr>
+      <w:r>
+        <w:t xml:space="preserve">[3] </w:t>
+      </w:r>
+      <w:hyperlink r:id="rId7" w:history="1">
+        <w:r>
+          <w:rPr>
+            <w:rStyle w:val="Hyperlink"/>
+          </w:rPr>
+          <w:t>http://www.paraview.org/</w:t>
+        </w:r>
+      </w:hyperlink>
+    </w:p>
+    <w:p>
+      <w:pPr>
+        <w:jc w:val="both"/>
+        <w:rPr>
+          <w:sz w:val="22"/>
+          <w:szCs w:val="22"/>
+        </w:rPr>
+      </w:pPr>
     </w:p>
     <w:p>
       <w:pPr>

</xml_diff>

<commit_message>
Adapt abstract to poster
</commit_message>
<xml_diff>
--- a/Presentations/ECNS 2015/VATES_SCD_Abstract.docx
+++ b/Presentations/ECNS 2015/VATES_SCD_Abstract.docx
@@ -1,8 +1,77 @@
 
 <file path=word/document.xml><?xml version="1.0" encoding="utf-8"?>
-<w:document xmlns:wpc="http://schemas.microsoft.com/office/word/2010/wordprocessingCanvas" xmlns:mc="http://schemas.openxmlformats.org/markup-compatibility/2006" xmlns:o="urn:schemas-microsoft-com:office:office" xmlns:r="http://schemas.openxmlformats.org/officeDocument/2006/relationships" xmlns:m="http://schemas.openxmlformats.org/officeDocument/2006/math" xmlns:v="urn:schemas-microsoft-com:vml" xmlns:wp14="http://schemas.microsoft.com/office/word/2010/wordprocessingDrawing" xmlns:wp="http://schemas.openxmlformats.org/drawingml/2006/wordprocessingDrawing" xmlns:w10="urn:schemas-microsoft-com:office:word" xmlns:w="http://schemas.openxmlformats.org/wordprocessingml/2006/main" xmlns:w14="http://schemas.microsoft.com/office/word/2010/wordml" xmlns:w15="http://schemas.microsoft.com/office/word/2012/wordml" xmlns:wpg="http://schemas.microsoft.com/office/word/2010/wordprocessingGroup" xmlns:wpi="http://schemas.microsoft.com/office/word/2010/wordprocessingInk" xmlns:wne="http://schemas.microsoft.com/office/word/2006/wordml" xmlns:wps="http://schemas.microsoft.com/office/word/2010/wordprocessingShape" mc:Ignorable="w14 w15 wp14">
+<w:document xmlns:wpc="http://schemas.microsoft.com/office/word/2010/wordprocessingCanvas" xmlns:mo="http://schemas.microsoft.com/office/mac/office/2008/main" xmlns:mc="http://schemas.openxmlformats.org/markup-compatibility/2006" xmlns:mv="urn:schemas-microsoft-com:mac:vml" xmlns:o="urn:schemas-microsoft-com:office:office" xmlns:r="http://schemas.openxmlformats.org/officeDocument/2006/relationships" xmlns:m="http://schemas.openxmlformats.org/officeDocument/2006/math" xmlns:v="urn:schemas-microsoft-com:vml" xmlns:wp14="http://schemas.microsoft.com/office/word/2010/wordprocessingDrawing" xmlns:wp="http://schemas.openxmlformats.org/drawingml/2006/wordprocessingDrawing" xmlns:w10="urn:schemas-microsoft-com:office:word" xmlns:w="http://schemas.openxmlformats.org/wordprocessingml/2006/main" xmlns:w14="http://schemas.microsoft.com/office/word/2010/wordml" xmlns:wpg="http://schemas.microsoft.com/office/word/2010/wordprocessingGroup" xmlns:wpi="http://schemas.microsoft.com/office/word/2010/wordprocessingInk" xmlns:wne="http://schemas.microsoft.com/office/word/2006/wordml" xmlns:wps="http://schemas.microsoft.com/office/word/2010/wordprocessingShape" mc:Ignorable="w14 wp14">
   <w:body>
-    <w:p/>
+    <w:p>
+      <w:r>
+        <w:rPr>
+          <w:noProof/>
+          <w:lang w:val="en-US"/>
+        </w:rPr>
+        <w:drawing>
+          <wp:anchor distT="0" distB="0" distL="114300" distR="114300" simplePos="0" relativeHeight="251658240" behindDoc="0" locked="0" layoutInCell="1" allowOverlap="1" wp14:anchorId="56CCDC17" wp14:editId="600C8395">
+            <wp:simplePos x="0" y="0"/>
+            <wp:positionH relativeFrom="column">
+              <wp:posOffset>3657600</wp:posOffset>
+            </wp:positionH>
+            <wp:positionV relativeFrom="paragraph">
+              <wp:posOffset>0</wp:posOffset>
+            </wp:positionV>
+            <wp:extent cx="2515870" cy="1950720"/>
+            <wp:effectExtent l="0" t="0" r="0" b="5080"/>
+            <wp:wrapSquare wrapText="bothSides"/>
+            <wp:docPr id="22" name="Picture 22" descr="NaCl_VSI.png"/>
+            <wp:cNvGraphicFramePr>
+              <a:graphicFrameLocks xmlns:a="http://schemas.openxmlformats.org/drawingml/2006/main" noChangeAspect="1"/>
+            </wp:cNvGraphicFramePr>
+            <a:graphic xmlns:a="http://schemas.openxmlformats.org/drawingml/2006/main">
+              <a:graphicData uri="http://schemas.openxmlformats.org/drawingml/2006/picture">
+                <pic:pic xmlns:pic="http://schemas.openxmlformats.org/drawingml/2006/picture">
+                  <pic:nvPicPr>
+                    <pic:cNvPr id="22" name="Picture 21" descr="NaCl_VSI.png"/>
+                    <pic:cNvPicPr>
+                      <a:picLocks noChangeAspect="1"/>
+                    </pic:cNvPicPr>
+                  </pic:nvPicPr>
+                  <pic:blipFill>
+                    <a:blip r:embed="rId5">
+                      <a:extLst>
+                        <a:ext uri="{28A0092B-C50C-407E-A947-70E740481C1C}">
+                          <a14:useLocalDpi xmlns:a14="http://schemas.microsoft.com/office/drawing/2010/main" val="0"/>
+                        </a:ext>
+                      </a:extLst>
+                    </a:blip>
+                    <a:stretch>
+                      <a:fillRect/>
+                    </a:stretch>
+                  </pic:blipFill>
+                  <pic:spPr>
+                    <a:xfrm>
+                      <a:off x="0" y="0"/>
+                      <a:ext cx="2515870" cy="1950720"/>
+                    </a:xfrm>
+                    <a:prstGeom prst="rect">
+                      <a:avLst/>
+                    </a:prstGeom>
+                    <a:extLst>
+                      <a:ext uri="{FAA26D3D-D897-4be2-8F04-BA451C77F1D7}">
+                        <ma14:placeholderFlag xmlns:ma14="http://schemas.microsoft.com/office/mac/drawingml/2011/main"/>
+                      </a:ext>
+                    </a:extLst>
+                  </pic:spPr>
+                </pic:pic>
+              </a:graphicData>
+            </a:graphic>
+            <wp14:sizeRelH relativeFrom="page">
+              <wp14:pctWidth>0</wp14:pctWidth>
+            </wp14:sizeRelH>
+            <wp14:sizeRelV relativeFrom="page">
+              <wp14:pctHeight>0</wp14:pctHeight>
+            </wp14:sizeRelV>
+          </wp:anchor>
+        </w:drawing>
+      </w:r>
+    </w:p>
     <w:p>
       <w:pPr>
         <w:pStyle w:val="LO-Normal"/>
@@ -16,6 +85,95 @@
         </w:rPr>
         <w:t>Authors: Owen Arnold</w:t>
       </w:r>
+      <w:r>
+        <w:rPr>
+          <w:b/>
+          <w:bCs/>
+          <w:szCs w:val="24"/>
+          <w:vertAlign w:val="superscript"/>
+        </w:rPr>
+        <w:t>1</w:t>
+      </w:r>
+      <w:proofErr w:type="gramStart"/>
+      <w:r>
+        <w:rPr>
+          <w:b/>
+          <w:bCs/>
+          <w:szCs w:val="24"/>
+          <w:vertAlign w:val="superscript"/>
+        </w:rPr>
+        <w:t>,2</w:t>
+      </w:r>
+      <w:proofErr w:type="gramEnd"/>
+      <w:r>
+        <w:rPr>
+          <w:b/>
+        </w:rPr>
+        <w:t>, Anton Piccardo-Selg</w:t>
+      </w:r>
+      <w:r>
+        <w:rPr>
+          <w:b/>
+          <w:bCs/>
+          <w:szCs w:val="24"/>
+          <w:vertAlign w:val="superscript"/>
+        </w:rPr>
+        <w:t>1</w:t>
+      </w:r>
+      <w:r>
+        <w:rPr>
+          <w:b/>
+        </w:rPr>
+        <w:t>, Vickie Lynch</w:t>
+      </w:r>
+      <w:r>
+        <w:rPr>
+          <w:b/>
+          <w:bCs/>
+          <w:szCs w:val="24"/>
+          <w:vertAlign w:val="superscript"/>
+        </w:rPr>
+        <w:t>3</w:t>
+      </w:r>
+      <w:r>
+        <w:rPr>
+          <w:b/>
+        </w:rPr>
+        <w:t>, Peter Peterson</w:t>
+      </w:r>
+      <w:r>
+        <w:rPr>
+          <w:b/>
+          <w:bCs/>
+          <w:szCs w:val="24"/>
+          <w:vertAlign w:val="superscript"/>
+        </w:rPr>
+        <w:t>3</w:t>
+      </w:r>
+      <w:r>
+        <w:rPr>
+          <w:b/>
+        </w:rPr>
+        <w:t>, Nick Draper</w:t>
+      </w:r>
+      <w:r>
+        <w:rPr>
+          <w:b/>
+          <w:bCs/>
+          <w:szCs w:val="24"/>
+          <w:vertAlign w:val="superscript"/>
+        </w:rPr>
+        <w:t>1</w:t>
+      </w:r>
+      <w:r>
+        <w:rPr>
+          <w:b/>
+          <w:bCs/>
+          <w:szCs w:val="24"/>
+          <w:vertAlign w:val="superscript"/>
+        </w:rPr>
+        <w:t>,2</w:t>
+      </w:r>
     </w:p>
     <w:p>
       <w:pPr>
@@ -33,6 +191,12 @@
       <w:r>
         <w:t xml:space="preserve"> Tessella</w:t>
       </w:r>
+      <w:r>
+        <w:t>, ISIS-STFC</w:t>
+      </w:r>
+      <w:r>
+        <w:t>, SNS-ORNL</w:t>
+      </w:r>
     </w:p>
     <w:p>
       <w:pPr>
@@ -48,7 +212,10 @@
         <w:t>Preferred type of communication:</w:t>
       </w:r>
       <w:r>
-        <w:t xml:space="preserve"> Oral</w:t>
+        <w:t xml:space="preserve"> </w:t>
+      </w:r>
+      <w:r>
+        <w:t>Poster</w:t>
       </w:r>
     </w:p>
     <w:p>
@@ -163,25 +330,38 @@
     <w:p/>
     <w:p>
       <w:r>
-        <w:t>On the Analysis side, we have used</w:t>
-      </w:r>
-      <w:r>
-        <w:t xml:space="preserve"> a mixed team of instrument scientists and software engineers, </w:t>
-      </w:r>
-      <w:r>
-        <w:t>to develop</w:t>
-      </w:r>
-      <w:r>
-        <w:t xml:space="preserve"> key features to solve complex problems within the data reduction. For example, providing efficient sparse data representation in n-dimensional space and allowing n-dimensional algorithms to operate on them. </w:t>
-      </w:r>
-      <w:r>
-        <w:t>Recent work has been focused on peak integration, for which we have developed new algorithms based on principle component analysis for elliptical</w:t>
-      </w:r>
-      <w:r>
-        <w:t xml:space="preserve"> peak integration</w:t>
-      </w:r>
-      <w:r>
-        <w:t>, and connected component analysis to</w:t>
+        <w:t>Additional complexities introduced in single crystal diffraction techniques are to accurately find, index, and integrate peaks with minimal user-intervention. The integration alone presents a major challenge, and this has been an area of focus for us recently. Our initial offering was based a spherical integration approach, with in momentum-transfer space, we found this worked well in some, but not all cases. W</w:t>
+      </w:r>
+      <w:r>
+        <w:t>e have</w:t>
+      </w:r>
+      <w:r>
+        <w:t xml:space="preserve"> since</w:t>
+      </w:r>
+      <w:r>
+        <w:t xml:space="preserve"> developed new algorithms based on </w:t>
+      </w:r>
+      <w:r>
+        <w:t xml:space="preserve">a peak-by-peak </w:t>
+      </w:r>
+      <w:r>
+        <w:t xml:space="preserve">principle component analysis </w:t>
+      </w:r>
+      <w:r>
+        <w:t xml:space="preserve">for which the integrated region falls into an ellipsoid. For weak and diffuse peaks, we have been experimenting with </w:t>
+      </w:r>
+    </w:p>
+    <w:p>
+      <w:r>
+        <w:t xml:space="preserve"> </w:t>
+      </w:r>
+      <w:proofErr w:type="gramStart"/>
+      <w:r>
+        <w:t>connected</w:t>
+      </w:r>
+      <w:proofErr w:type="gramEnd"/>
+      <w:r>
+        <w:t xml:space="preserve"> component analysis to</w:t>
       </w:r>
       <w:r>
         <w:t xml:space="preserve"> identify and</w:t>
@@ -190,13 +370,40 @@
         <w:t xml:space="preserve"> integrate arbitrary </w:t>
       </w:r>
       <w:r>
-        <w:t>peak shapes.</w:t>
+        <w:t>peak shapes</w:t>
+      </w:r>
+      <w:r>
+        <w:t xml:space="preserve"> over the background</w:t>
+      </w:r>
+      <w:r>
+        <w:t>.</w:t>
       </w:r>
     </w:p>
     <w:p/>
     <w:p>
       <w:r>
-        <w:t>Visualisation has become a fundamental part of the data-treatment, not just an end output. We</w:t>
+        <w:t>Visualisation has become a fundamental part of the data-treatment</w:t>
+      </w:r>
+      <w:r>
+        <w:t xml:space="preserve"> in single crystal diffraction</w:t>
+      </w:r>
+      <w:r>
+        <w:t>, not just an end output.</w:t>
+      </w:r>
+      <w:r>
+        <w:t xml:space="preserve"> Users need to retain the ability to step-in to the processing, for example</w:t>
+      </w:r>
+      <w:r>
+        <w:t xml:space="preserve"> </w:t>
+      </w:r>
+      <w:r>
+        <w:t>by editing and separating of peaks lists and verifying the outputs via visual inspection, or reports.</w:t>
+      </w:r>
+    </w:p>
+    <w:p/>
+    <w:p>
+      <w:r>
+        <w:t>We</w:t>
       </w:r>
       <w:r>
         <w:t xml:space="preserve"> have developed tools for showing</w:t>
@@ -205,20 +412,23 @@
         <w:t>, sorting</w:t>
       </w:r>
       <w:r>
-        <w:t xml:space="preserve"> and editing peaks lists </w:t>
-      </w:r>
-      <w:del w:id="0" w:author="Draper, Nick (-,RAL,ISIS)" w:date="2015-03-09T15:11:00Z">
-        <w:r>
-          <w:delText>overlayed</w:delText>
-        </w:r>
-      </w:del>
-      <w:ins w:id="1" w:author="Draper, Nick (-,RAL,ISIS)" w:date="2015-03-09T15:11:00Z">
-        <w:r>
-          <w:t>overlaid</w:t>
-        </w:r>
-      </w:ins>
-      <w:bookmarkStart w:id="2" w:name="_GoBack"/>
-      <w:bookmarkEnd w:id="2"/>
+        <w:t xml:space="preserve"> and </w:t>
+      </w:r>
+      <w:r>
+        <w:t xml:space="preserve">simultaneously </w:t>
+      </w:r>
+      <w:r>
+        <w:t>editing</w:t>
+      </w:r>
+      <w:r>
+        <w:t xml:space="preserve"> several</w:t>
+      </w:r>
+      <w:r>
+        <w:t xml:space="preserve"> peaks lists </w:t>
+      </w:r>
+      <w:r>
+        <w:t>overlaid</w:t>
+      </w:r>
       <w:r>
         <w:t xml:space="preserve"> on n-dimensional datasets. We have a number of harmonised tools to allow different perspectives on the same data, for</w:t>
       </w:r>
@@ -229,7 +439,37 @@
         <w:t xml:space="preserve"> reciprocal space, via two-dimensional projections, and in detector space.</w:t>
       </w:r>
       <w:r>
-        <w:t xml:space="preserve"> We have used a range of third-party frameworks to achieve our visualisations ranging from VTK based ParaView</w:t>
+        <w:t xml:space="preserve"> We have developed a flexible format so that algorithms can write out information about how each peak has individually been integrated and</w:t>
+      </w:r>
+      <w:r>
+        <w:t xml:space="preserve"> </w:t>
+      </w:r>
+      <w:r>
+        <w:t>w</w:t>
+      </w:r>
+      <w:r>
+        <w:t>e</w:t>
+      </w:r>
+      <w:r>
+        <w:t xml:space="preserve"> can </w:t>
+      </w:r>
+      <w:r>
+        <w:lastRenderedPageBreak/>
+        <w:t xml:space="preserve">therefore provide an exact visual representation of how the integration has been performed. </w:t>
+      </w:r>
+      <w:bookmarkStart w:id="0" w:name="_GoBack"/>
+      <w:bookmarkEnd w:id="0"/>
+      <w:r>
+        <w:t>We</w:t>
+      </w:r>
+      <w:r>
+        <w:t xml:space="preserve"> </w:t>
+      </w:r>
+      <w:r>
+        <w:t>use</w:t>
+      </w:r>
+      <w:r>
+        <w:t xml:space="preserve"> a range of third-party frameworks to achieve our visualisations ranging from VTK based ParaView</w:t>
       </w:r>
       <w:r>
         <w:rPr>
@@ -276,7 +516,7 @@
         </w:rPr>
         <w:t xml:space="preserve">[1] </w:t>
       </w:r>
-      <w:hyperlink r:id="rId4" w:history="1">
+      <w:hyperlink r:id="rId6" w:history="1">
         <w:r>
           <w:rPr>
             <w:rStyle w:val="Hyperlink"/>
@@ -310,13 +550,9 @@
       </w:r>
       <w:proofErr w:type="spellEnd"/>
       <w:r>
-        <w:t xml:space="preserve"> experiments, Nuclear Instruments and Methods in Physics </w:t>
-      </w:r>
-      <w:r>
-        <w:lastRenderedPageBreak/>
-        <w:t xml:space="preserve">Research Section A, Volume 764, 11 November 2014, Pages 156-166, </w:t>
-      </w:r>
-      <w:hyperlink r:id="rId5" w:history="1">
+        <w:t xml:space="preserve"> experiments, Nuclear Instruments and Methods in Physics Research Section A, Volume 764, 11 November 2014, Pages 156-166, </w:t>
+      </w:r>
+      <w:hyperlink r:id="rId7" w:history="1">
         <w:r>
           <w:rPr>
             <w:rStyle w:val="Hyperlink"/>
@@ -337,7 +573,7 @@
       <w:r>
         <w:t xml:space="preserve">[3] </w:t>
       </w:r>
-      <w:hyperlink r:id="rId6" w:history="1">
+      <w:hyperlink r:id="rId8" w:history="1">
         <w:r>
           <w:rPr>
             <w:rStyle w:val="Hyperlink"/>
@@ -383,7 +619,7 @@
 </file>
 
 <file path=word/styles.xml><?xml version="1.0" encoding="utf-8"?>
-<w:styles xmlns:mc="http://schemas.openxmlformats.org/markup-compatibility/2006" xmlns:r="http://schemas.openxmlformats.org/officeDocument/2006/relationships" xmlns:w="http://schemas.openxmlformats.org/wordprocessingml/2006/main" xmlns:w14="http://schemas.microsoft.com/office/word/2010/wordml" xmlns:w15="http://schemas.microsoft.com/office/word/2012/wordml" mc:Ignorable="w14 w15">
+<w:styles xmlns:mc="http://schemas.openxmlformats.org/markup-compatibility/2006" xmlns:r="http://schemas.openxmlformats.org/officeDocument/2006/relationships" xmlns:w="http://schemas.openxmlformats.org/wordprocessingml/2006/main" xmlns:w14="http://schemas.microsoft.com/office/word/2010/wordml" mc:Ignorable="w14">
   <w:docDefaults>
     <w:rPrDefault>
       <w:rPr>
@@ -395,369 +631,154 @@
     </w:rPrDefault>
     <w:pPrDefault/>
   </w:docDefaults>
-  <w:latentStyles w:defLockedState="0" w:defUIPriority="99" w:defSemiHidden="0" w:defUnhideWhenUsed="0" w:defQFormat="0" w:count="371">
-    <w:lsdException w:name="Normal" w:uiPriority="0" w:qFormat="1"/>
-    <w:lsdException w:name="heading 1" w:uiPriority="9" w:qFormat="1"/>
-    <w:lsdException w:name="heading 2" w:semiHidden="1" w:uiPriority="9" w:unhideWhenUsed="1" w:qFormat="1"/>
-    <w:lsdException w:name="heading 3" w:semiHidden="1" w:uiPriority="9" w:unhideWhenUsed="1" w:qFormat="1"/>
-    <w:lsdException w:name="heading 4" w:semiHidden="1" w:uiPriority="9" w:unhideWhenUsed="1" w:qFormat="1"/>
-    <w:lsdException w:name="heading 5" w:semiHidden="1" w:uiPriority="9" w:unhideWhenUsed="1" w:qFormat="1"/>
-    <w:lsdException w:name="heading 6" w:semiHidden="1" w:uiPriority="9" w:unhideWhenUsed="1" w:qFormat="1"/>
-    <w:lsdException w:name="heading 7" w:semiHidden="1" w:uiPriority="9" w:unhideWhenUsed="1" w:qFormat="1"/>
-    <w:lsdException w:name="heading 8" w:semiHidden="1" w:uiPriority="9" w:unhideWhenUsed="1" w:qFormat="1"/>
-    <w:lsdException w:name="heading 9" w:semiHidden="1" w:uiPriority="9" w:unhideWhenUsed="1" w:qFormat="1"/>
-    <w:lsdException w:name="index 1" w:semiHidden="1" w:unhideWhenUsed="1"/>
-    <w:lsdException w:name="index 2" w:semiHidden="1" w:unhideWhenUsed="1"/>
-    <w:lsdException w:name="index 3" w:semiHidden="1" w:unhideWhenUsed="1"/>
-    <w:lsdException w:name="index 4" w:semiHidden="1" w:unhideWhenUsed="1"/>
-    <w:lsdException w:name="index 5" w:semiHidden="1" w:unhideWhenUsed="1"/>
-    <w:lsdException w:name="index 6" w:semiHidden="1" w:unhideWhenUsed="1"/>
-    <w:lsdException w:name="index 7" w:semiHidden="1" w:unhideWhenUsed="1"/>
-    <w:lsdException w:name="index 8" w:semiHidden="1" w:unhideWhenUsed="1"/>
-    <w:lsdException w:name="index 9" w:semiHidden="1" w:unhideWhenUsed="1"/>
-    <w:lsdException w:name="toc 1" w:semiHidden="1" w:uiPriority="39" w:unhideWhenUsed="1"/>
-    <w:lsdException w:name="toc 2" w:semiHidden="1" w:uiPriority="39" w:unhideWhenUsed="1"/>
-    <w:lsdException w:name="toc 3" w:semiHidden="1" w:uiPriority="39" w:unhideWhenUsed="1"/>
-    <w:lsdException w:name="toc 4" w:semiHidden="1" w:uiPriority="39" w:unhideWhenUsed="1"/>
-    <w:lsdException w:name="toc 5" w:semiHidden="1" w:uiPriority="39" w:unhideWhenUsed="1"/>
-    <w:lsdException w:name="toc 6" w:semiHidden="1" w:uiPriority="39" w:unhideWhenUsed="1"/>
-    <w:lsdException w:name="toc 7" w:semiHidden="1" w:uiPriority="39" w:unhideWhenUsed="1"/>
-    <w:lsdException w:name="toc 8" w:semiHidden="1" w:uiPriority="39" w:unhideWhenUsed="1"/>
-    <w:lsdException w:name="toc 9" w:semiHidden="1" w:uiPriority="39" w:unhideWhenUsed="1"/>
-    <w:lsdException w:name="Normal Indent" w:semiHidden="1" w:unhideWhenUsed="1"/>
-    <w:lsdException w:name="footnote text" w:semiHidden="1" w:unhideWhenUsed="1"/>
-    <w:lsdException w:name="annotation text" w:semiHidden="1" w:unhideWhenUsed="1"/>
-    <w:lsdException w:name="header" w:semiHidden="1" w:unhideWhenUsed="1"/>
-    <w:lsdException w:name="footer" w:semiHidden="1" w:unhideWhenUsed="1"/>
-    <w:lsdException w:name="index heading" w:semiHidden="1" w:unhideWhenUsed="1"/>
-    <w:lsdException w:name="caption" w:semiHidden="1" w:uiPriority="35" w:unhideWhenUsed="1" w:qFormat="1"/>
-    <w:lsdException w:name="table of figures" w:semiHidden="1" w:unhideWhenUsed="1"/>
-    <w:lsdException w:name="envelope address" w:semiHidden="1" w:unhideWhenUsed="1"/>
-    <w:lsdException w:name="envelope return" w:semiHidden="1" w:unhideWhenUsed="1"/>
-    <w:lsdException w:name="footnote reference" w:semiHidden="1" w:unhideWhenUsed="1"/>
-    <w:lsdException w:name="annotation reference" w:semiHidden="1" w:unhideWhenUsed="1"/>
-    <w:lsdException w:name="line number" w:semiHidden="1" w:unhideWhenUsed="1"/>
-    <w:lsdException w:name="page number" w:semiHidden="1" w:unhideWhenUsed="1"/>
-    <w:lsdException w:name="endnote reference" w:semiHidden="1" w:unhideWhenUsed="1"/>
-    <w:lsdException w:name="endnote text" w:semiHidden="1" w:unhideWhenUsed="1"/>
-    <w:lsdException w:name="table of authorities" w:semiHidden="1" w:unhideWhenUsed="1"/>
-    <w:lsdException w:name="macro" w:semiHidden="1" w:unhideWhenUsed="1"/>
-    <w:lsdException w:name="toa heading" w:semiHidden="1" w:unhideWhenUsed="1"/>
-    <w:lsdException w:name="List" w:semiHidden="1" w:unhideWhenUsed="1"/>
-    <w:lsdException w:name="List Bullet" w:semiHidden="1" w:unhideWhenUsed="1"/>
-    <w:lsdException w:name="List Number" w:semiHidden="1" w:unhideWhenUsed="1"/>
-    <w:lsdException w:name="List 2" w:semiHidden="1" w:unhideWhenUsed="1"/>
-    <w:lsdException w:name="List 3" w:semiHidden="1" w:unhideWhenUsed="1"/>
-    <w:lsdException w:name="List 4" w:semiHidden="1" w:unhideWhenUsed="1"/>
-    <w:lsdException w:name="List 5" w:semiHidden="1" w:unhideWhenUsed="1"/>
-    <w:lsdException w:name="List Bullet 2" w:semiHidden="1" w:unhideWhenUsed="1"/>
-    <w:lsdException w:name="List Bullet 3" w:semiHidden="1" w:unhideWhenUsed="1"/>
-    <w:lsdException w:name="List Bullet 4" w:semiHidden="1" w:unhideWhenUsed="1"/>
-    <w:lsdException w:name="List Bullet 5" w:semiHidden="1" w:unhideWhenUsed="1"/>
-    <w:lsdException w:name="List Number 2" w:semiHidden="1" w:unhideWhenUsed="1"/>
-    <w:lsdException w:name="List Number 3" w:semiHidden="1" w:unhideWhenUsed="1"/>
-    <w:lsdException w:name="List Number 4" w:semiHidden="1" w:unhideWhenUsed="1"/>
-    <w:lsdException w:name="List Number 5" w:semiHidden="1" w:unhideWhenUsed="1"/>
-    <w:lsdException w:name="Title" w:uiPriority="10" w:qFormat="1"/>
-    <w:lsdException w:name="Closing" w:semiHidden="1" w:unhideWhenUsed="1"/>
-    <w:lsdException w:name="Signature" w:semiHidden="1" w:unhideWhenUsed="1"/>
-    <w:lsdException w:name="Default Paragraph Font" w:semiHidden="1" w:uiPriority="1" w:unhideWhenUsed="1"/>
-    <w:lsdException w:name="Body Text" w:semiHidden="1" w:unhideWhenUsed="1"/>
-    <w:lsdException w:name="Body Text Indent" w:semiHidden="1" w:unhideWhenUsed="1"/>
-    <w:lsdException w:name="List Continue" w:semiHidden="1" w:unhideWhenUsed="1"/>
-    <w:lsdException w:name="List Continue 2" w:semiHidden="1" w:unhideWhenUsed="1"/>
-    <w:lsdException w:name="List Continue 3" w:semiHidden="1" w:unhideWhenUsed="1"/>
-    <w:lsdException w:name="List Continue 4" w:semiHidden="1" w:unhideWhenUsed="1"/>
-    <w:lsdException w:name="List Continue 5" w:semiHidden="1" w:unhideWhenUsed="1"/>
-    <w:lsdException w:name="Message Header" w:semiHidden="1" w:unhideWhenUsed="1"/>
-    <w:lsdException w:name="Subtitle" w:uiPriority="11" w:qFormat="1"/>
-    <w:lsdException w:name="Salutation" w:semiHidden="1" w:unhideWhenUsed="1"/>
-    <w:lsdException w:name="Date" w:semiHidden="1" w:unhideWhenUsed="1"/>
-    <w:lsdException w:name="Body Text First Indent" w:semiHidden="1" w:unhideWhenUsed="1"/>
-    <w:lsdException w:name="Body Text First Indent 2" w:semiHidden="1" w:unhideWhenUsed="1"/>
-    <w:lsdException w:name="Note Heading" w:semiHidden="1" w:unhideWhenUsed="1"/>
-    <w:lsdException w:name="Body Text 2" w:semiHidden="1" w:unhideWhenUsed="1"/>
-    <w:lsdException w:name="Body Text 3" w:semiHidden="1" w:unhideWhenUsed="1"/>
-    <w:lsdException w:name="Body Text Indent 2" w:semiHidden="1" w:unhideWhenUsed="1"/>
-    <w:lsdException w:name="Body Text Indent 3" w:semiHidden="1" w:unhideWhenUsed="1"/>
-    <w:lsdException w:name="Block Text" w:semiHidden="1" w:unhideWhenUsed="1"/>
-    <w:lsdException w:name="Hyperlink" w:semiHidden="1" w:uiPriority="0" w:unhideWhenUsed="1"/>
-    <w:lsdException w:name="FollowedHyperlink" w:semiHidden="1" w:unhideWhenUsed="1"/>
-    <w:lsdException w:name="Strong" w:uiPriority="22" w:qFormat="1"/>
-    <w:lsdException w:name="Emphasis" w:uiPriority="20" w:qFormat="1"/>
-    <w:lsdException w:name="Document Map" w:semiHidden="1" w:unhideWhenUsed="1"/>
-    <w:lsdException w:name="Plain Text" w:semiHidden="1" w:unhideWhenUsed="1"/>
-    <w:lsdException w:name="E-mail Signature" w:semiHidden="1" w:unhideWhenUsed="1"/>
-    <w:lsdException w:name="HTML Top of Form" w:semiHidden="1" w:unhideWhenUsed="1"/>
-    <w:lsdException w:name="HTML Bottom of Form" w:semiHidden="1" w:unhideWhenUsed="1"/>
-    <w:lsdException w:name="Normal (Web)" w:semiHidden="1" w:unhideWhenUsed="1"/>
-    <w:lsdException w:name="HTML Acronym" w:semiHidden="1" w:unhideWhenUsed="1"/>
-    <w:lsdException w:name="HTML Address" w:semiHidden="1" w:unhideWhenUsed="1"/>
-    <w:lsdException w:name="HTML Cite" w:semiHidden="1" w:unhideWhenUsed="1"/>
-    <w:lsdException w:name="HTML Code" w:semiHidden="1" w:unhideWhenUsed="1"/>
-    <w:lsdException w:name="HTML Definition" w:semiHidden="1" w:unhideWhenUsed="1"/>
-    <w:lsdException w:name="HTML Keyboard" w:semiHidden="1" w:unhideWhenUsed="1"/>
-    <w:lsdException w:name="HTML Preformatted" w:semiHidden="1" w:unhideWhenUsed="1"/>
-    <w:lsdException w:name="HTML Sample" w:semiHidden="1" w:unhideWhenUsed="1"/>
-    <w:lsdException w:name="HTML Typewriter" w:semiHidden="1" w:unhideWhenUsed="1"/>
-    <w:lsdException w:name="HTML Variable" w:semiHidden="1" w:unhideWhenUsed="1"/>
-    <w:lsdException w:name="Normal Table" w:semiHidden="1" w:unhideWhenUsed="1"/>
-    <w:lsdException w:name="annotation subject" w:semiHidden="1" w:unhideWhenUsed="1"/>
-    <w:lsdException w:name="No List" w:semiHidden="1" w:unhideWhenUsed="1"/>
-    <w:lsdException w:name="Outline List 1" w:semiHidden="1" w:unhideWhenUsed="1"/>
-    <w:lsdException w:name="Outline List 2" w:semiHidden="1" w:unhideWhenUsed="1"/>
-    <w:lsdException w:name="Outline List 3" w:semiHidden="1" w:unhideWhenUsed="1"/>
-    <w:lsdException w:name="Table Simple 1" w:semiHidden="1" w:unhideWhenUsed="1"/>
-    <w:lsdException w:name="Table Simple 2" w:semiHidden="1" w:unhideWhenUsed="1"/>
-    <w:lsdException w:name="Table Simple 3" w:semiHidden="1" w:unhideWhenUsed="1"/>
-    <w:lsdException w:name="Table Classic 1" w:semiHidden="1" w:unhideWhenUsed="1"/>
-    <w:lsdException w:name="Table Classic 2" w:semiHidden="1" w:unhideWhenUsed="1"/>
-    <w:lsdException w:name="Table Classic 3" w:semiHidden="1" w:unhideWhenUsed="1"/>
-    <w:lsdException w:name="Table Classic 4" w:semiHidden="1" w:unhideWhenUsed="1"/>
-    <w:lsdException w:name="Table Colorful 1" w:semiHidden="1" w:unhideWhenUsed="1"/>
-    <w:lsdException w:name="Table Colorful 2" w:semiHidden="1" w:unhideWhenUsed="1"/>
-    <w:lsdException w:name="Table Colorful 3" w:semiHidden="1" w:unhideWhenUsed="1"/>
-    <w:lsdException w:name="Table Columns 1" w:semiHidden="1" w:unhideWhenUsed="1"/>
-    <w:lsdException w:name="Table Columns 2" w:semiHidden="1" w:unhideWhenUsed="1"/>
-    <w:lsdException w:name="Table Columns 3" w:semiHidden="1" w:unhideWhenUsed="1"/>
-    <w:lsdException w:name="Table Columns 4" w:semiHidden="1" w:unhideWhenUsed="1"/>
-    <w:lsdException w:name="Table Columns 5" w:semiHidden="1" w:unhideWhenUsed="1"/>
-    <w:lsdException w:name="Table Grid 1" w:semiHidden="1" w:unhideWhenUsed="1"/>
-    <w:lsdException w:name="Table Grid 2" w:semiHidden="1" w:unhideWhenUsed="1"/>
-    <w:lsdException w:name="Table Grid 3" w:semiHidden="1" w:unhideWhenUsed="1"/>
-    <w:lsdException w:name="Table Grid 4" w:semiHidden="1" w:unhideWhenUsed="1"/>
-    <w:lsdException w:name="Table Grid 5" w:semiHidden="1" w:unhideWhenUsed="1"/>
-    <w:lsdException w:name="Table Grid 6" w:semiHidden="1" w:unhideWhenUsed="1"/>
-    <w:lsdException w:name="Table Grid 7" w:semiHidden="1" w:unhideWhenUsed="1"/>
-    <w:lsdException w:name="Table Grid 8" w:semiHidden="1" w:unhideWhenUsed="1"/>
-    <w:lsdException w:name="Table List 1" w:semiHidden="1" w:unhideWhenUsed="1"/>
-    <w:lsdException w:name="Table List 2" w:semiHidden="1" w:unhideWhenUsed="1"/>
-    <w:lsdException w:name="Table List 3" w:semiHidden="1" w:unhideWhenUsed="1"/>
-    <w:lsdException w:name="Table List 4" w:semiHidden="1" w:unhideWhenUsed="1"/>
-    <w:lsdException w:name="Table List 5" w:semiHidden="1" w:unhideWhenUsed="1"/>
-    <w:lsdException w:name="Table List 6" w:semiHidden="1" w:unhideWhenUsed="1"/>
-    <w:lsdException w:name="Table List 7" w:semiHidden="1" w:unhideWhenUsed="1"/>
-    <w:lsdException w:name="Table List 8" w:semiHidden="1" w:unhideWhenUsed="1"/>
-    <w:lsdException w:name="Table 3D effects 1" w:semiHidden="1" w:unhideWhenUsed="1"/>
-    <w:lsdException w:name="Table 3D effects 2" w:semiHidden="1" w:unhideWhenUsed="1"/>
-    <w:lsdException w:name="Table 3D effects 3" w:semiHidden="1" w:unhideWhenUsed="1"/>
-    <w:lsdException w:name="Table Contemporary" w:semiHidden="1" w:unhideWhenUsed="1"/>
-    <w:lsdException w:name="Table Elegant" w:semiHidden="1" w:unhideWhenUsed="1"/>
-    <w:lsdException w:name="Table Professional" w:semiHidden="1" w:unhideWhenUsed="1"/>
-    <w:lsdException w:name="Table Subtle 1" w:semiHidden="1" w:unhideWhenUsed="1"/>
-    <w:lsdException w:name="Table Subtle 2" w:semiHidden="1" w:unhideWhenUsed="1"/>
-    <w:lsdException w:name="Table Web 1" w:semiHidden="1" w:unhideWhenUsed="1"/>
-    <w:lsdException w:name="Table Web 2" w:semiHidden="1" w:unhideWhenUsed="1"/>
-    <w:lsdException w:name="Table Web 3" w:semiHidden="1" w:unhideWhenUsed="1"/>
-    <w:lsdException w:name="Balloon Text" w:semiHidden="1" w:unhideWhenUsed="1"/>
-    <w:lsdException w:name="Table Grid" w:uiPriority="59"/>
-    <w:lsdException w:name="Table Theme" w:semiHidden="1" w:unhideWhenUsed="1"/>
-    <w:lsdException w:name="Placeholder Text" w:semiHidden="1"/>
-    <w:lsdException w:name="No Spacing" w:uiPriority="1" w:qFormat="1"/>
-    <w:lsdException w:name="Light Shading" w:uiPriority="60"/>
-    <w:lsdException w:name="Light List" w:uiPriority="61"/>
-    <w:lsdException w:name="Light Grid" w:uiPriority="62"/>
-    <w:lsdException w:name="Medium Shading 1" w:uiPriority="63"/>
-    <w:lsdException w:name="Medium Shading 2" w:uiPriority="64"/>
-    <w:lsdException w:name="Medium List 1" w:uiPriority="65"/>
-    <w:lsdException w:name="Medium List 2" w:uiPriority="66"/>
-    <w:lsdException w:name="Medium Grid 1" w:uiPriority="67"/>
-    <w:lsdException w:name="Medium Grid 2" w:uiPriority="68"/>
-    <w:lsdException w:name="Medium Grid 3" w:uiPriority="69"/>
-    <w:lsdException w:name="Dark List" w:uiPriority="70"/>
-    <w:lsdException w:name="Colorful Shading" w:uiPriority="71"/>
-    <w:lsdException w:name="Colorful List" w:uiPriority="72"/>
-    <w:lsdException w:name="Colorful Grid" w:uiPriority="73"/>
-    <w:lsdException w:name="Light Shading Accent 1" w:uiPriority="60"/>
-    <w:lsdException w:name="Light List Accent 1" w:uiPriority="61"/>
-    <w:lsdException w:name="Light Grid Accent 1" w:uiPriority="62"/>
-    <w:lsdException w:name="Medium Shading 1 Accent 1" w:uiPriority="63"/>
-    <w:lsdException w:name="Medium Shading 2 Accent 1" w:uiPriority="64"/>
-    <w:lsdException w:name="Medium List 1 Accent 1" w:uiPriority="65"/>
-    <w:lsdException w:name="Revision" w:semiHidden="1"/>
-    <w:lsdException w:name="List Paragraph" w:uiPriority="34" w:qFormat="1"/>
-    <w:lsdException w:name="Quote" w:uiPriority="29" w:qFormat="1"/>
-    <w:lsdException w:name="Intense Quote" w:uiPriority="30" w:qFormat="1"/>
-    <w:lsdException w:name="Medium List 2 Accent 1" w:uiPriority="66"/>
-    <w:lsdException w:name="Medium Grid 1 Accent 1" w:uiPriority="67"/>
-    <w:lsdException w:name="Medium Grid 2 Accent 1" w:uiPriority="68"/>
-    <w:lsdException w:name="Medium Grid 3 Accent 1" w:uiPriority="69"/>
-    <w:lsdException w:name="Dark List Accent 1" w:uiPriority="70"/>
-    <w:lsdException w:name="Colorful Shading Accent 1" w:uiPriority="71"/>
-    <w:lsdException w:name="Colorful List Accent 1" w:uiPriority="72"/>
-    <w:lsdException w:name="Colorful Grid Accent 1" w:uiPriority="73"/>
-    <w:lsdException w:name="Light Shading Accent 2" w:uiPriority="60"/>
-    <w:lsdException w:name="Light List Accent 2" w:uiPriority="61"/>
-    <w:lsdException w:name="Light Grid Accent 2" w:uiPriority="62"/>
-    <w:lsdException w:name="Medium Shading 1 Accent 2" w:uiPriority="63"/>
-    <w:lsdException w:name="Medium Shading 2 Accent 2" w:uiPriority="64"/>
-    <w:lsdException w:name="Medium List 1 Accent 2" w:uiPriority="65"/>
-    <w:lsdException w:name="Medium List 2 Accent 2" w:uiPriority="66"/>
-    <w:lsdException w:name="Medium Grid 1 Accent 2" w:uiPriority="67"/>
-    <w:lsdException w:name="Medium Grid 2 Accent 2" w:uiPriority="68"/>
-    <w:lsdException w:name="Medium Grid 3 Accent 2" w:uiPriority="69"/>
-    <w:lsdException w:name="Dark List Accent 2" w:uiPriority="70"/>
-    <w:lsdException w:name="Colorful Shading Accent 2" w:uiPriority="71"/>
-    <w:lsdException w:name="Colorful List Accent 2" w:uiPriority="72"/>
-    <w:lsdException w:name="Colorful Grid Accent 2" w:uiPriority="73"/>
-    <w:lsdException w:name="Light Shading Accent 3" w:uiPriority="60"/>
-    <w:lsdException w:name="Light List Accent 3" w:uiPriority="61"/>
-    <w:lsdException w:name="Light Grid Accent 3" w:uiPriority="62"/>
-    <w:lsdException w:name="Medium Shading 1 Accent 3" w:uiPriority="63"/>
-    <w:lsdException w:name="Medium Shading 2 Accent 3" w:uiPriority="64"/>
-    <w:lsdException w:name="Medium List 1 Accent 3" w:uiPriority="65"/>
-    <w:lsdException w:name="Medium List 2 Accent 3" w:uiPriority="66"/>
-    <w:lsdException w:name="Medium Grid 1 Accent 3" w:uiPriority="67"/>
-    <w:lsdException w:name="Medium Grid 2 Accent 3" w:uiPriority="68"/>
-    <w:lsdException w:name="Medium Grid 3 Accent 3" w:uiPriority="69"/>
-    <w:lsdException w:name="Dark List Accent 3" w:uiPriority="70"/>
-    <w:lsdException w:name="Colorful Shading Accent 3" w:uiPriority="71"/>
-    <w:lsdException w:name="Colorful List Accent 3" w:uiPriority="72"/>
-    <w:lsdException w:name="Colorful Grid Accent 3" w:uiPriority="73"/>
-    <w:lsdException w:name="Light Shading Accent 4" w:uiPriority="60"/>
-    <w:lsdException w:name="Light List Accent 4" w:uiPriority="61"/>
-    <w:lsdException w:name="Light Grid Accent 4" w:uiPriority="62"/>
-    <w:lsdException w:name="Medium Shading 1 Accent 4" w:uiPriority="63"/>
-    <w:lsdException w:name="Medium Shading 2 Accent 4" w:uiPriority="64"/>
-    <w:lsdException w:name="Medium List 1 Accent 4" w:uiPriority="65"/>
-    <w:lsdException w:name="Medium List 2 Accent 4" w:uiPriority="66"/>
-    <w:lsdException w:name="Medium Grid 1 Accent 4" w:uiPriority="67"/>
-    <w:lsdException w:name="Medium Grid 2 Accent 4" w:uiPriority="68"/>
-    <w:lsdException w:name="Medium Grid 3 Accent 4" w:uiPriority="69"/>
-    <w:lsdException w:name="Dark List Accent 4" w:uiPriority="70"/>
-    <w:lsdException w:name="Colorful Shading Accent 4" w:uiPriority="71"/>
-    <w:lsdException w:name="Colorful List Accent 4" w:uiPriority="72"/>
-    <w:lsdException w:name="Colorful Grid Accent 4" w:uiPriority="73"/>
-    <w:lsdException w:name="Light Shading Accent 5" w:uiPriority="60"/>
-    <w:lsdException w:name="Light List Accent 5" w:uiPriority="61"/>
-    <w:lsdException w:name="Light Grid Accent 5" w:uiPriority="62"/>
-    <w:lsdException w:name="Medium Shading 1 Accent 5" w:uiPriority="63"/>
-    <w:lsdException w:name="Medium Shading 2 Accent 5" w:uiPriority="64"/>
-    <w:lsdException w:name="Medium List 1 Accent 5" w:uiPriority="65"/>
-    <w:lsdException w:name="Medium List 2 Accent 5" w:uiPriority="66"/>
-    <w:lsdException w:name="Medium Grid 1 Accent 5" w:uiPriority="67"/>
-    <w:lsdException w:name="Medium Grid 2 Accent 5" w:uiPriority="68"/>
-    <w:lsdException w:name="Medium Grid 3 Accent 5" w:uiPriority="69"/>
-    <w:lsdException w:name="Dark List Accent 5" w:uiPriority="70"/>
-    <w:lsdException w:name="Colorful Shading Accent 5" w:uiPriority="71"/>
-    <w:lsdException w:name="Colorful List Accent 5" w:uiPriority="72"/>
-    <w:lsdException w:name="Colorful Grid Accent 5" w:uiPriority="73"/>
-    <w:lsdException w:name="Light Shading Accent 6" w:uiPriority="60"/>
-    <w:lsdException w:name="Light List Accent 6" w:uiPriority="61"/>
-    <w:lsdException w:name="Light Grid Accent 6" w:uiPriority="62"/>
-    <w:lsdException w:name="Medium Shading 1 Accent 6" w:uiPriority="63"/>
-    <w:lsdException w:name="Medium Shading 2 Accent 6" w:uiPriority="64"/>
-    <w:lsdException w:name="Medium List 1 Accent 6" w:uiPriority="65"/>
-    <w:lsdException w:name="Medium List 2 Accent 6" w:uiPriority="66"/>
-    <w:lsdException w:name="Medium Grid 1 Accent 6" w:uiPriority="67"/>
-    <w:lsdException w:name="Medium Grid 2 Accent 6" w:uiPriority="68"/>
-    <w:lsdException w:name="Medium Grid 3 Accent 6" w:uiPriority="69"/>
-    <w:lsdException w:name="Dark List Accent 6" w:uiPriority="70"/>
-    <w:lsdException w:name="Colorful Shading Accent 6" w:uiPriority="71"/>
-    <w:lsdException w:name="Colorful List Accent 6" w:uiPriority="72"/>
-    <w:lsdException w:name="Colorful Grid Accent 6" w:uiPriority="73"/>
-    <w:lsdException w:name="Subtle Emphasis" w:uiPriority="19" w:qFormat="1"/>
-    <w:lsdException w:name="Intense Emphasis" w:uiPriority="21" w:qFormat="1"/>
-    <w:lsdException w:name="Subtle Reference" w:uiPriority="31" w:qFormat="1"/>
-    <w:lsdException w:name="Intense Reference" w:uiPriority="32" w:qFormat="1"/>
-    <w:lsdException w:name="Book Title" w:uiPriority="33" w:qFormat="1"/>
-    <w:lsdException w:name="Bibliography" w:semiHidden="1" w:uiPriority="37" w:unhideWhenUsed="1"/>
-    <w:lsdException w:name="TOC Heading" w:semiHidden="1" w:uiPriority="39" w:unhideWhenUsed="1" w:qFormat="1"/>
-    <w:lsdException w:name="Grid Table 4" w:uiPriority="49"/>
-    <w:lsdException w:name="Grid Table 5 Dark" w:uiPriority="50"/>
-    <w:lsdException w:name="Grid Table 6 Colorful" w:uiPriority="51"/>
-    <w:lsdException w:name="Grid Table 7 Colorful" w:uiPriority="52"/>
-    <w:lsdException w:name="Grid Table 1 Light Accent 1" w:uiPriority="46"/>
-    <w:lsdException w:name="Grid Table 2 Accent 1" w:uiPriority="47"/>
-    <w:lsdException w:name="Grid Table 3 Accent 1" w:uiPriority="48"/>
-    <w:lsdException w:name="Grid Table 4 Accent 1" w:uiPriority="49"/>
-    <w:lsdException w:name="Grid Table 5 Dark Accent 1" w:uiPriority="50"/>
-    <w:lsdException w:name="Grid Table 6 Colorful Accent 1" w:uiPriority="51"/>
-    <w:lsdException w:name="Grid Table 7 Colorful Accent 1" w:uiPriority="52"/>
-    <w:lsdException w:name="Grid Table 1 Light Accent 2" w:uiPriority="46"/>
-    <w:lsdException w:name="Grid Table 2 Accent 2" w:uiPriority="47"/>
-    <w:lsdException w:name="Grid Table 3 Accent 2" w:uiPriority="48"/>
-    <w:lsdException w:name="Grid Table 4 Accent 2" w:uiPriority="49"/>
-    <w:lsdException w:name="Grid Table 5 Dark Accent 2" w:uiPriority="50"/>
-    <w:lsdException w:name="Grid Table 6 Colorful Accent 2" w:uiPriority="51"/>
-    <w:lsdException w:name="Grid Table 7 Colorful Accent 2" w:uiPriority="52"/>
-    <w:lsdException w:name="Grid Table 1 Light Accent 3" w:uiPriority="46"/>
-    <w:lsdException w:name="Grid Table 2 Accent 3" w:uiPriority="47"/>
-    <w:lsdException w:name="Grid Table 3 Accent 3" w:uiPriority="48"/>
-    <w:lsdException w:name="Grid Table 4 Accent 3" w:uiPriority="49"/>
-    <w:lsdException w:name="Grid Table 5 Dark Accent 3" w:uiPriority="50"/>
-    <w:lsdException w:name="Grid Table 6 Colorful Accent 3" w:uiPriority="51"/>
-    <w:lsdException w:name="Grid Table 7 Colorful Accent 3" w:uiPriority="52"/>
-    <w:lsdException w:name="Grid Table 1 Light Accent 4" w:uiPriority="46"/>
-    <w:lsdException w:name="Grid Table 2 Accent 4" w:uiPriority="47"/>
-    <w:lsdException w:name="Grid Table 3 Accent 4" w:uiPriority="48"/>
-    <w:lsdException w:name="Grid Table 4 Accent 4" w:uiPriority="49"/>
-    <w:lsdException w:name="Grid Table 5 Dark Accent 4" w:uiPriority="50"/>
-    <w:lsdException w:name="Grid Table 6 Colorful Accent 4" w:uiPriority="51"/>
-    <w:lsdException w:name="Grid Table 7 Colorful Accent 4" w:uiPriority="52"/>
-    <w:lsdException w:name="Grid Table 1 Light Accent 5" w:uiPriority="46"/>
-    <w:lsdException w:name="Grid Table 2 Accent 5" w:uiPriority="47"/>
-    <w:lsdException w:name="Grid Table 3 Accent 5" w:uiPriority="48"/>
-    <w:lsdException w:name="Grid Table 4 Accent 5" w:uiPriority="49"/>
-    <w:lsdException w:name="Grid Table 5 Dark Accent 5" w:uiPriority="50"/>
-    <w:lsdException w:name="Grid Table 6 Colorful Accent 5" w:uiPriority="51"/>
-    <w:lsdException w:name="Grid Table 7 Colorful Accent 5" w:uiPriority="52"/>
-    <w:lsdException w:name="Grid Table 1 Light Accent 6" w:uiPriority="46"/>
-    <w:lsdException w:name="Grid Table 2 Accent 6" w:uiPriority="47"/>
-    <w:lsdException w:name="Grid Table 3 Accent 6" w:uiPriority="48"/>
-    <w:lsdException w:name="Grid Table 4 Accent 6" w:uiPriority="49"/>
-    <w:lsdException w:name="Grid Table 5 Dark Accent 6" w:uiPriority="50"/>
-    <w:lsdException w:name="Grid Table 6 Colorful Accent 6" w:uiPriority="51"/>
-    <w:lsdException w:name="Grid Table 7 Colorful Accent 6" w:uiPriority="52"/>
-    <w:lsdException w:name="List Table 1 Light" w:uiPriority="46"/>
-    <w:lsdException w:name="List Table 2" w:uiPriority="47"/>
-    <w:lsdException w:name="List Table 3" w:uiPriority="48"/>
-    <w:lsdException w:name="List Table 4" w:uiPriority="49"/>
-    <w:lsdException w:name="List Table 5 Dark" w:uiPriority="50"/>
-    <w:lsdException w:name="List Table 6 Colorful" w:uiPriority="51"/>
-    <w:lsdException w:name="List Table 7 Colorful" w:uiPriority="52"/>
-    <w:lsdException w:name="List Table 1 Light Accent 1" w:uiPriority="46"/>
-    <w:lsdException w:name="List Table 2 Accent 1" w:uiPriority="47"/>
-    <w:lsdException w:name="List Table 3 Accent 1" w:uiPriority="48"/>
-    <w:lsdException w:name="List Table 4 Accent 1" w:uiPriority="49"/>
-    <w:lsdException w:name="List Table 5 Dark Accent 1" w:uiPriority="50"/>
-    <w:lsdException w:name="List Table 6 Colorful Accent 1" w:uiPriority="51"/>
-    <w:lsdException w:name="List Table 7 Colorful Accent 1" w:uiPriority="52"/>
-    <w:lsdException w:name="List Table 1 Light Accent 2" w:uiPriority="46"/>
-    <w:lsdException w:name="List Table 2 Accent 2" w:uiPriority="47"/>
-    <w:lsdException w:name="List Table 3 Accent 2" w:uiPriority="48"/>
-    <w:lsdException w:name="List Table 4 Accent 2" w:uiPriority="49"/>
-    <w:lsdException w:name="List Table 5 Dark Accent 2" w:uiPriority="50"/>
-    <w:lsdException w:name="List Table 6 Colorful Accent 2" w:uiPriority="51"/>
-    <w:lsdException w:name="List Table 7 Colorful Accent 2" w:uiPriority="52"/>
-    <w:lsdException w:name="List Table 1 Light Accent 3" w:uiPriority="46"/>
-    <w:lsdException w:name="List Table 2 Accent 3" w:uiPriority="47"/>
-    <w:lsdException w:name="List Table 3 Accent 3" w:uiPriority="48"/>
-    <w:lsdException w:name="List Table 4 Accent 3" w:uiPriority="49"/>
-    <w:lsdException w:name="List Table 5 Dark Accent 3" w:uiPriority="50"/>
-    <w:lsdException w:name="List Table 6 Colorful Accent 3" w:uiPriority="51"/>
-    <w:lsdException w:name="List Table 7 Colorful Accent 3" w:uiPriority="52"/>
-    <w:lsdException w:name="List Table 1 Light Accent 4" w:uiPriority="46"/>
-    <w:lsdException w:name="List Table 2 Accent 4" w:uiPriority="47"/>
-    <w:lsdException w:name="List Table 3 Accent 4" w:uiPriority="48"/>
-    <w:lsdException w:name="List Table 4 Accent 4" w:uiPriority="49"/>
-    <w:lsdException w:name="List Table 5 Dark Accent 4" w:uiPriority="50"/>
-    <w:lsdException w:name="List Table 6 Colorful Accent 4" w:uiPriority="51"/>
-    <w:lsdException w:name="List Table 7 Colorful Accent 4" w:uiPriority="52"/>
-    <w:lsdException w:name="List Table 1 Light Accent 5" w:uiPriority="46"/>
-    <w:lsdException w:name="List Table 2 Accent 5" w:uiPriority="47"/>
-    <w:lsdException w:name="List Table 3 Accent 5" w:uiPriority="48"/>
-    <w:lsdException w:name="List Table 4 Accent 5" w:uiPriority="49"/>
-    <w:lsdException w:name="List Table 5 Dark Accent 5" w:uiPriority="50"/>
-    <w:lsdException w:name="List Table 6 Colorful Accent 5" w:uiPriority="51"/>
-    <w:lsdException w:name="List Table 7 Colorful Accent 5" w:uiPriority="52"/>
-    <w:lsdException w:name="List Table 1 Light Accent 6" w:uiPriority="46"/>
-    <w:lsdException w:name="List Table 2 Accent 6" w:uiPriority="47"/>
-    <w:lsdException w:name="List Table 3 Accent 6" w:uiPriority="48"/>
-    <w:lsdException w:name="List Table 4 Accent 6" w:uiPriority="49"/>
-    <w:lsdException w:name="List Table 5 Dark Accent 6" w:uiPriority="50"/>
-    <w:lsdException w:name="List Table 6 Colorful Accent 6" w:uiPriority="51"/>
-    <w:lsdException w:name="List Table 7 Colorful Accent 6" w:uiPriority="52"/>
+  <w:latentStyles w:defLockedState="0" w:defUIPriority="99" w:defSemiHidden="1" w:defUnhideWhenUsed="1" w:defQFormat="0" w:count="276">
+    <w:lsdException w:name="Normal" w:semiHidden="0" w:uiPriority="0" w:unhideWhenUsed="0" w:qFormat="1"/>
+    <w:lsdException w:name="heading 1" w:semiHidden="0" w:uiPriority="9" w:unhideWhenUsed="0" w:qFormat="1"/>
+    <w:lsdException w:name="heading 2" w:uiPriority="9" w:qFormat="1"/>
+    <w:lsdException w:name="heading 3" w:uiPriority="9" w:qFormat="1"/>
+    <w:lsdException w:name="heading 4" w:uiPriority="9" w:qFormat="1"/>
+    <w:lsdException w:name="heading 5" w:uiPriority="9" w:qFormat="1"/>
+    <w:lsdException w:name="heading 6" w:uiPriority="9" w:qFormat="1"/>
+    <w:lsdException w:name="heading 7" w:uiPriority="9" w:qFormat="1"/>
+    <w:lsdException w:name="heading 8" w:uiPriority="9" w:qFormat="1"/>
+    <w:lsdException w:name="heading 9" w:uiPriority="9" w:qFormat="1"/>
+    <w:lsdException w:name="toc 1" w:uiPriority="39"/>
+    <w:lsdException w:name="toc 2" w:uiPriority="39"/>
+    <w:lsdException w:name="toc 3" w:uiPriority="39"/>
+    <w:lsdException w:name="toc 4" w:uiPriority="39"/>
+    <w:lsdException w:name="toc 5" w:uiPriority="39"/>
+    <w:lsdException w:name="toc 6" w:uiPriority="39"/>
+    <w:lsdException w:name="toc 7" w:uiPriority="39"/>
+    <w:lsdException w:name="toc 8" w:uiPriority="39"/>
+    <w:lsdException w:name="toc 9" w:uiPriority="39"/>
+    <w:lsdException w:name="caption" w:uiPriority="35" w:qFormat="1"/>
+    <w:lsdException w:name="Title" w:semiHidden="0" w:uiPriority="10" w:unhideWhenUsed="0" w:qFormat="1"/>
+    <w:lsdException w:name="Default Paragraph Font" w:uiPriority="1"/>
+    <w:lsdException w:name="Subtitle" w:semiHidden="0" w:uiPriority="11" w:unhideWhenUsed="0" w:qFormat="1"/>
+    <w:lsdException w:name="Hyperlink" w:uiPriority="0"/>
+    <w:lsdException w:name="Strong" w:semiHidden="0" w:uiPriority="22" w:unhideWhenUsed="0" w:qFormat="1"/>
+    <w:lsdException w:name="Emphasis" w:semiHidden="0" w:uiPriority="20" w:unhideWhenUsed="0" w:qFormat="1"/>
+    <w:lsdException w:name="Table Grid" w:semiHidden="0" w:uiPriority="59" w:unhideWhenUsed="0"/>
+    <w:lsdException w:name="Note Level 1" w:semiHidden="0" w:unhideWhenUsed="0"/>
+    <w:lsdException w:name="Note Level 2" w:semiHidden="0" w:unhideWhenUsed="0"/>
+    <w:lsdException w:name="Note Level 3" w:semiHidden="0" w:unhideWhenUsed="0"/>
+    <w:lsdException w:name="Note Level 4" w:semiHidden="0" w:unhideWhenUsed="0"/>
+    <w:lsdException w:name="Note Level 5" w:semiHidden="0" w:unhideWhenUsed="0"/>
+    <w:lsdException w:name="Note Level 6" w:semiHidden="0" w:unhideWhenUsed="0"/>
+    <w:lsdException w:name="Note Level 7" w:semiHidden="0" w:unhideWhenUsed="0"/>
+    <w:lsdException w:name="Note Level 8" w:semiHidden="0" w:unhideWhenUsed="0"/>
+    <w:lsdException w:name="Note Level 9" w:semiHidden="0" w:unhideWhenUsed="0"/>
+    <w:lsdException w:name="Placeholder Text" w:unhideWhenUsed="0"/>
+    <w:lsdException w:name="No Spacing" w:semiHidden="0" w:uiPriority="1" w:unhideWhenUsed="0" w:qFormat="1"/>
+    <w:lsdException w:name="Light Shading" w:semiHidden="0" w:uiPriority="60" w:unhideWhenUsed="0"/>
+    <w:lsdException w:name="Light List" w:semiHidden="0" w:uiPriority="61" w:unhideWhenUsed="0"/>
+    <w:lsdException w:name="Light Grid" w:semiHidden="0" w:uiPriority="62" w:unhideWhenUsed="0"/>
+    <w:lsdException w:name="Medium Shading 1" w:semiHidden="0" w:uiPriority="63" w:unhideWhenUsed="0"/>
+    <w:lsdException w:name="Medium Shading 2" w:semiHidden="0" w:uiPriority="64" w:unhideWhenUsed="0"/>
+    <w:lsdException w:name="Medium List 1" w:semiHidden="0" w:uiPriority="65" w:unhideWhenUsed="0"/>
+    <w:lsdException w:name="Medium List 2" w:semiHidden="0" w:uiPriority="66" w:unhideWhenUsed="0"/>
+    <w:lsdException w:name="Medium Grid 1" w:semiHidden="0" w:uiPriority="67" w:unhideWhenUsed="0"/>
+    <w:lsdException w:name="Medium Grid 2" w:semiHidden="0" w:uiPriority="68" w:unhideWhenUsed="0"/>
+    <w:lsdException w:name="Medium Grid 3" w:semiHidden="0" w:uiPriority="69" w:unhideWhenUsed="0"/>
+    <w:lsdException w:name="Dark List" w:semiHidden="0" w:uiPriority="70" w:unhideWhenUsed="0"/>
+    <w:lsdException w:name="Colorful Shading" w:semiHidden="0" w:uiPriority="71" w:unhideWhenUsed="0"/>
+    <w:lsdException w:name="Colorful List" w:semiHidden="0" w:uiPriority="72" w:unhideWhenUsed="0"/>
+    <w:lsdException w:name="Colorful Grid" w:semiHidden="0" w:uiPriority="73" w:unhideWhenUsed="0"/>
+    <w:lsdException w:name="Light Shading Accent 1" w:semiHidden="0" w:uiPriority="60" w:unhideWhenUsed="0"/>
+    <w:lsdException w:name="Light List Accent 1" w:semiHidden="0" w:uiPriority="61" w:unhideWhenUsed="0"/>
+    <w:lsdException w:name="Light Grid Accent 1" w:semiHidden="0" w:uiPriority="62" w:unhideWhenUsed="0"/>
+    <w:lsdException w:name="Medium Shading 1 Accent 1" w:semiHidden="0" w:uiPriority="63" w:unhideWhenUsed="0"/>
+    <w:lsdException w:name="Medium Shading 2 Accent 1" w:semiHidden="0" w:uiPriority="64" w:unhideWhenUsed="0"/>
+    <w:lsdException w:name="Medium List 1 Accent 1" w:semiHidden="0" w:uiPriority="65" w:unhideWhenUsed="0"/>
+    <w:lsdException w:name="Revision" w:unhideWhenUsed="0"/>
+    <w:lsdException w:name="List Paragraph" w:semiHidden="0" w:uiPriority="34" w:unhideWhenUsed="0" w:qFormat="1"/>
+    <w:lsdException w:name="Quote" w:semiHidden="0" w:uiPriority="29" w:unhideWhenUsed="0" w:qFormat="1"/>
+    <w:lsdException w:name="Intense Quote" w:semiHidden="0" w:uiPriority="30" w:unhideWhenUsed="0" w:qFormat="1"/>
+    <w:lsdException w:name="Medium List 2 Accent 1" w:semiHidden="0" w:uiPriority="66" w:unhideWhenUsed="0"/>
+    <w:lsdException w:name="Medium Grid 1 Accent 1" w:semiHidden="0" w:uiPriority="67" w:unhideWhenUsed="0"/>
+    <w:lsdException w:name="Medium Grid 2 Accent 1" w:semiHidden="0" w:uiPriority="68" w:unhideWhenUsed="0"/>
+    <w:lsdException w:name="Medium Grid 3 Accent 1" w:semiHidden="0" w:uiPriority="69" w:unhideWhenUsed="0"/>
+    <w:lsdException w:name="Dark List Accent 1" w:semiHidden="0" w:uiPriority="70" w:unhideWhenUsed="0"/>
+    <w:lsdException w:name="Colorful Shading Accent 1" w:semiHidden="0" w:uiPriority="71" w:unhideWhenUsed="0"/>
+    <w:lsdException w:name="Colorful List Accent 1" w:semiHidden="0" w:uiPriority="72" w:unhideWhenUsed="0"/>
+    <w:lsdException w:name="Colorful Grid Accent 1" w:semiHidden="0" w:uiPriority="73" w:unhideWhenUsed="0"/>
+    <w:lsdException w:name="Light Shading Accent 2" w:semiHidden="0" w:uiPriority="60" w:unhideWhenUsed="0"/>
+    <w:lsdException w:name="Light List Accent 2" w:semiHidden="0" w:uiPriority="61" w:unhideWhenUsed="0"/>
+    <w:lsdException w:name="Light Grid Accent 2" w:semiHidden="0" w:uiPriority="62" w:unhideWhenUsed="0"/>
+    <w:lsdException w:name="Medium Shading 1 Accent 2" w:semiHidden="0" w:uiPriority="63" w:unhideWhenUsed="0"/>
+    <w:lsdException w:name="Medium Shading 2 Accent 2" w:semiHidden="0" w:uiPriority="64" w:unhideWhenUsed="0"/>
+    <w:lsdException w:name="Medium List 1 Accent 2" w:semiHidden="0" w:uiPriority="65" w:unhideWhenUsed="0"/>
+    <w:lsdException w:name="Medium List 2 Accent 2" w:semiHidden="0" w:uiPriority="66" w:unhideWhenUsed="0"/>
+    <w:lsdException w:name="Medium Grid 1 Accent 2" w:semiHidden="0" w:uiPriority="67" w:unhideWhenUsed="0"/>
+    <w:lsdException w:name="Medium Grid 2 Accent 2" w:semiHidden="0" w:uiPriority="68" w:unhideWhenUsed="0"/>
+    <w:lsdException w:name="Medium Grid 3 Accent 2" w:semiHidden="0" w:uiPriority="69" w:unhideWhenUsed="0"/>
+    <w:lsdException w:name="Dark List Accent 2" w:semiHidden="0" w:uiPriority="70" w:unhideWhenUsed="0"/>
+    <w:lsdException w:name="Colorful Shading Accent 2" w:semiHidden="0" w:uiPriority="71" w:unhideWhenUsed="0"/>
+    <w:lsdException w:name="Colorful List Accent 2" w:semiHidden="0" w:uiPriority="72" w:unhideWhenUsed="0"/>
+    <w:lsdException w:name="Colorful Grid Accent 2" w:semiHidden="0" w:uiPriority="73" w:unhideWhenUsed="0"/>
+    <w:lsdException w:name="Light Shading Accent 3" w:semiHidden="0" w:uiPriority="60" w:unhideWhenUsed="0"/>
+    <w:lsdException w:name="Light List Accent 3" w:semiHidden="0" w:uiPriority="61" w:unhideWhenUsed="0"/>
+    <w:lsdException w:name="Light Grid Accent 3" w:semiHidden="0" w:uiPriority="62" w:unhideWhenUsed="0"/>
+    <w:lsdException w:name="Medium Shading 1 Accent 3" w:semiHidden="0" w:uiPriority="63" w:unhideWhenUsed="0"/>
+    <w:lsdException w:name="Medium Shading 2 Accent 3" w:semiHidden="0" w:uiPriority="64" w:unhideWhenUsed="0"/>
+    <w:lsdException w:name="Medium List 1 Accent 3" w:semiHidden="0" w:uiPriority="65" w:unhideWhenUsed="0"/>
+    <w:lsdException w:name="Medium List 2 Accent 3" w:semiHidden="0" w:uiPriority="66" w:unhideWhenUsed="0"/>
+    <w:lsdException w:name="Medium Grid 1 Accent 3" w:semiHidden="0" w:uiPriority="67" w:unhideWhenUsed="0"/>
+    <w:lsdException w:name="Medium Grid 2 Accent 3" w:semiHidden="0" w:uiPriority="68" w:unhideWhenUsed="0"/>
+    <w:lsdException w:name="Medium Grid 3 Accent 3" w:semiHidden="0" w:uiPriority="69" w:unhideWhenUsed="0"/>
+    <w:lsdException w:name="Dark List Accent 3" w:semiHidden="0" w:uiPriority="70" w:unhideWhenUsed="0"/>
+    <w:lsdException w:name="Colorful Shading Accent 3" w:semiHidden="0" w:uiPriority="71" w:unhideWhenUsed="0"/>
+    <w:lsdException w:name="Colorful List Accent 3" w:semiHidden="0" w:uiPriority="72" w:unhideWhenUsed="0"/>
+    <w:lsdException w:name="Colorful Grid Accent 3" w:semiHidden="0" w:uiPriority="73" w:unhideWhenUsed="0"/>
+    <w:lsdException w:name="Light Shading Accent 4" w:semiHidden="0" w:uiPriority="60" w:unhideWhenUsed="0"/>
+    <w:lsdException w:name="Light List Accent 4" w:semiHidden="0" w:uiPriority="61" w:unhideWhenUsed="0"/>
+    <w:lsdException w:name="Light Grid Accent 4" w:semiHidden="0" w:uiPriority="62" w:unhideWhenUsed="0"/>
+    <w:lsdException w:name="Medium Shading 1 Accent 4" w:semiHidden="0" w:uiPriority="63" w:unhideWhenUsed="0"/>
+    <w:lsdException w:name="Medium Shading 2 Accent 4" w:semiHidden="0" w:uiPriority="64" w:unhideWhenUsed="0"/>
+    <w:lsdException w:name="Medium List 1 Accent 4" w:semiHidden="0" w:uiPriority="65" w:unhideWhenUsed="0"/>
+    <w:lsdException w:name="Medium List 2 Accent 4" w:semiHidden="0" w:uiPriority="66" w:unhideWhenUsed="0"/>
+    <w:lsdException w:name="Medium Grid 1 Accent 4" w:semiHidden="0" w:uiPriority="67" w:unhideWhenUsed="0"/>
+    <w:lsdException w:name="Medium Grid 2 Accent 4" w:semiHidden="0" w:uiPriority="68" w:unhideWhenUsed="0"/>
+    <w:lsdException w:name="Medium Grid 3 Accent 4" w:semiHidden="0" w:uiPriority="69" w:unhideWhenUsed="0"/>
+    <w:lsdException w:name="Dark List Accent 4" w:semiHidden="0" w:uiPriority="70" w:unhideWhenUsed="0"/>
+    <w:lsdException w:name="Colorful Shading Accent 4" w:semiHidden="0" w:uiPriority="71" w:unhideWhenUsed="0"/>
+    <w:lsdException w:name="Colorful List Accent 4" w:semiHidden="0" w:uiPriority="72" w:unhideWhenUsed="0"/>
+    <w:lsdException w:name="Colorful Grid Accent 4" w:semiHidden="0" w:uiPriority="73" w:unhideWhenUsed="0"/>
+    <w:lsdException w:name="Light Shading Accent 5" w:semiHidden="0" w:uiPriority="60" w:unhideWhenUsed="0"/>
+    <w:lsdException w:name="Light List Accent 5" w:semiHidden="0" w:uiPriority="61" w:unhideWhenUsed="0"/>
+    <w:lsdException w:name="Light Grid Accent 5" w:semiHidden="0" w:uiPriority="62" w:unhideWhenUsed="0"/>
+    <w:lsdException w:name="Medium Shading 1 Accent 5" w:semiHidden="0" w:uiPriority="63" w:unhideWhenUsed="0"/>
+    <w:lsdException w:name="Medium Shading 2 Accent 5" w:semiHidden="0" w:uiPriority="64" w:unhideWhenUsed="0"/>
+    <w:lsdException w:name="Medium List 1 Accent 5" w:semiHidden="0" w:uiPriority="65" w:unhideWhenUsed="0"/>
+    <w:lsdException w:name="Medium List 2 Accent 5" w:semiHidden="0" w:uiPriority="66" w:unhideWhenUsed="0"/>
+    <w:lsdException w:name="Medium Grid 1 Accent 5" w:semiHidden="0" w:uiPriority="67" w:unhideWhenUsed="0"/>
+    <w:lsdException w:name="Medium Grid 2 Accent 5" w:semiHidden="0" w:uiPriority="68" w:unhideWhenUsed="0"/>
+    <w:lsdException w:name="Medium Grid 3 Accent 5" w:semiHidden="0" w:uiPriority="69" w:unhideWhenUsed="0"/>
+    <w:lsdException w:name="Dark List Accent 5" w:semiHidden="0" w:uiPriority="70" w:unhideWhenUsed="0"/>
+    <w:lsdException w:name="Colorful Shading Accent 5" w:semiHidden="0" w:uiPriority="71" w:unhideWhenUsed="0"/>
+    <w:lsdException w:name="Colorful List Accent 5" w:semiHidden="0" w:uiPriority="72" w:unhideWhenUsed="0"/>
+    <w:lsdException w:name="Colorful Grid Accent 5" w:semiHidden="0" w:uiPriority="73" w:unhideWhenUsed="0"/>
+    <w:lsdException w:name="Light Shading Accent 6" w:semiHidden="0" w:uiPriority="60" w:unhideWhenUsed="0"/>
+    <w:lsdException w:name="Light List Accent 6" w:semiHidden="0" w:uiPriority="61" w:unhideWhenUsed="0"/>
+    <w:lsdException w:name="Light Grid Accent 6" w:semiHidden="0" w:uiPriority="62" w:unhideWhenUsed="0"/>
+    <w:lsdException w:name="Medium Shading 1 Accent 6" w:semiHidden="0" w:uiPriority="63" w:unhideWhenUsed="0"/>
+    <w:lsdException w:name="Medium Shading 2 Accent 6" w:semiHidden="0" w:uiPriority="64" w:unhideWhenUsed="0"/>
+    <w:lsdException w:name="Medium List 1 Accent 6" w:semiHidden="0" w:uiPriority="65" w:unhideWhenUsed="0"/>
+    <w:lsdException w:name="Medium List 2 Accent 6" w:semiHidden="0" w:uiPriority="66" w:unhideWhenUsed="0"/>
+    <w:lsdException w:name="Medium Grid 1 Accent 6" w:semiHidden="0" w:uiPriority="67" w:unhideWhenUsed="0"/>
+    <w:lsdException w:name="Medium Grid 2 Accent 6" w:semiHidden="0" w:uiPriority="68" w:unhideWhenUsed="0"/>
+    <w:lsdException w:name="Medium Grid 3 Accent 6" w:semiHidden="0" w:uiPriority="69" w:unhideWhenUsed="0"/>
+    <w:lsdException w:name="Dark List Accent 6" w:semiHidden="0" w:uiPriority="70" w:unhideWhenUsed="0"/>
+    <w:lsdException w:name="Colorful Shading Accent 6" w:semiHidden="0" w:uiPriority="71" w:unhideWhenUsed="0"/>
+    <w:lsdException w:name="Colorful List Accent 6" w:semiHidden="0" w:uiPriority="72" w:unhideWhenUsed="0"/>
+    <w:lsdException w:name="Colorful Grid Accent 6" w:semiHidden="0" w:uiPriority="73" w:unhideWhenUsed="0"/>
+    <w:lsdException w:name="Subtle Emphasis" w:semiHidden="0" w:uiPriority="19" w:unhideWhenUsed="0" w:qFormat="1"/>
+    <w:lsdException w:name="Intense Emphasis" w:semiHidden="0" w:uiPriority="21" w:unhideWhenUsed="0" w:qFormat="1"/>
+    <w:lsdException w:name="Subtle Reference" w:semiHidden="0" w:uiPriority="31" w:unhideWhenUsed="0" w:qFormat="1"/>
+    <w:lsdException w:name="Intense Reference" w:semiHidden="0" w:uiPriority="32" w:unhideWhenUsed="0" w:qFormat="1"/>
+    <w:lsdException w:name="Book Title" w:semiHidden="0" w:uiPriority="33" w:unhideWhenUsed="0" w:qFormat="1"/>
+    <w:lsdException w:name="Bibliography" w:uiPriority="37"/>
+    <w:lsdException w:name="TOC Heading" w:uiPriority="39" w:qFormat="1"/>
   </w:latentStyles>
   <w:style w:type="paragraph" w:default="1" w:styleId="Normal">
     <w:name w:val="Normal"/>
@@ -810,6 +831,278 @@
       <w:rFonts w:ascii="Liberation Serif" w:eastAsia="Times New Roman" w:hAnsi="Liberation Serif" w:cs="Times New Roman"/>
       <w:szCs w:val="20"/>
       <w:lang w:val="en-US" w:eastAsia="en-GB"/>
+    </w:rPr>
+  </w:style>
+  <w:style w:type="paragraph" w:styleId="BalloonText">
+    <w:name w:val="Balloon Text"/>
+    <w:basedOn w:val="Normal"/>
+    <w:link w:val="BalloonTextChar"/>
+    <w:uiPriority w:val="99"/>
+    <w:semiHidden/>
+    <w:unhideWhenUsed/>
+    <w:rsid w:val="00C94E62"/>
+    <w:rPr>
+      <w:rFonts w:ascii="Lucida Grande" w:hAnsi="Lucida Grande" w:cs="Lucida Grande"/>
+      <w:sz w:val="18"/>
+      <w:szCs w:val="18"/>
+    </w:rPr>
+  </w:style>
+  <w:style w:type="character" w:customStyle="1" w:styleId="BalloonTextChar">
+    <w:name w:val="Balloon Text Char"/>
+    <w:basedOn w:val="DefaultParagraphFont"/>
+    <w:link w:val="BalloonText"/>
+    <w:uiPriority w:val="99"/>
+    <w:semiHidden/>
+    <w:rsid w:val="00C94E62"/>
+    <w:rPr>
+      <w:rFonts w:ascii="Lucida Grande" w:hAnsi="Lucida Grande" w:cs="Lucida Grande"/>
+      <w:sz w:val="18"/>
+      <w:szCs w:val="18"/>
+    </w:rPr>
+  </w:style>
+</w:styles>
+</file>
+
+<file path=word/stylesWithEffects.xml><?xml version="1.0" encoding="utf-8"?>
+<w:styles xmlns:wpc="http://schemas.microsoft.com/office/word/2010/wordprocessingCanvas" xmlns:mo="http://schemas.microsoft.com/office/mac/office/2008/main" xmlns:mc="http://schemas.openxmlformats.org/markup-compatibility/2006" xmlns:mv="urn:schemas-microsoft-com:mac:vml" xmlns:o="urn:schemas-microsoft-com:office:office" xmlns:r="http://schemas.openxmlformats.org/officeDocument/2006/relationships" xmlns:m="http://schemas.openxmlformats.org/officeDocument/2006/math" xmlns:v="urn:schemas-microsoft-com:vml" xmlns:wp14="http://schemas.microsoft.com/office/word/2010/wordprocessingDrawing" xmlns:wp="http://schemas.openxmlformats.org/drawingml/2006/wordprocessingDrawing" xmlns:w10="urn:schemas-microsoft-com:office:word" xmlns:w="http://schemas.openxmlformats.org/wordprocessingml/2006/main" xmlns:w14="http://schemas.microsoft.com/office/word/2010/wordml" xmlns:wpg="http://schemas.microsoft.com/office/word/2010/wordprocessingGroup" xmlns:wpi="http://schemas.microsoft.com/office/word/2010/wordprocessingInk" xmlns:wne="http://schemas.microsoft.com/office/word/2006/wordml" xmlns:wps="http://schemas.microsoft.com/office/word/2010/wordprocessingShape" mc:Ignorable="w14 wp14">
+  <w:docDefaults>
+    <w:rPrDefault>
+      <w:rPr>
+        <w:rFonts w:asciiTheme="minorHAnsi" w:eastAsiaTheme="minorEastAsia" w:hAnsiTheme="minorHAnsi" w:cstheme="minorBidi"/>
+        <w:sz w:val="24"/>
+        <w:szCs w:val="24"/>
+        <w:lang w:val="en-GB" w:eastAsia="en-US" w:bidi="ar-SA"/>
+      </w:rPr>
+    </w:rPrDefault>
+    <w:pPrDefault/>
+  </w:docDefaults>
+  <w:latentStyles w:defLockedState="0" w:defUIPriority="99" w:defSemiHidden="1" w:defUnhideWhenUsed="1" w:defQFormat="0" w:count="276">
+    <w:lsdException w:name="Normal" w:semiHidden="0" w:uiPriority="0" w:unhideWhenUsed="0" w:qFormat="1"/>
+    <w:lsdException w:name="heading 1" w:semiHidden="0" w:uiPriority="9" w:unhideWhenUsed="0" w:qFormat="1"/>
+    <w:lsdException w:name="heading 2" w:uiPriority="9" w:qFormat="1"/>
+    <w:lsdException w:name="heading 3" w:uiPriority="9" w:qFormat="1"/>
+    <w:lsdException w:name="heading 4" w:uiPriority="9" w:qFormat="1"/>
+    <w:lsdException w:name="heading 5" w:uiPriority="9" w:qFormat="1"/>
+    <w:lsdException w:name="heading 6" w:uiPriority="9" w:qFormat="1"/>
+    <w:lsdException w:name="heading 7" w:uiPriority="9" w:qFormat="1"/>
+    <w:lsdException w:name="heading 8" w:uiPriority="9" w:qFormat="1"/>
+    <w:lsdException w:name="heading 9" w:uiPriority="9" w:qFormat="1"/>
+    <w:lsdException w:name="toc 1" w:uiPriority="39"/>
+    <w:lsdException w:name="toc 2" w:uiPriority="39"/>
+    <w:lsdException w:name="toc 3" w:uiPriority="39"/>
+    <w:lsdException w:name="toc 4" w:uiPriority="39"/>
+    <w:lsdException w:name="toc 5" w:uiPriority="39"/>
+    <w:lsdException w:name="toc 6" w:uiPriority="39"/>
+    <w:lsdException w:name="toc 7" w:uiPriority="39"/>
+    <w:lsdException w:name="toc 8" w:uiPriority="39"/>
+    <w:lsdException w:name="toc 9" w:uiPriority="39"/>
+    <w:lsdException w:name="caption" w:uiPriority="35" w:qFormat="1"/>
+    <w:lsdException w:name="Title" w:semiHidden="0" w:uiPriority="10" w:unhideWhenUsed="0" w:qFormat="1"/>
+    <w:lsdException w:name="Default Paragraph Font" w:uiPriority="1"/>
+    <w:lsdException w:name="Subtitle" w:semiHidden="0" w:uiPriority="11" w:unhideWhenUsed="0" w:qFormat="1"/>
+    <w:lsdException w:name="Hyperlink" w:uiPriority="0"/>
+    <w:lsdException w:name="Strong" w:semiHidden="0" w:uiPriority="22" w:unhideWhenUsed="0" w:qFormat="1"/>
+    <w:lsdException w:name="Emphasis" w:semiHidden="0" w:uiPriority="20" w:unhideWhenUsed="0" w:qFormat="1"/>
+    <w:lsdException w:name="Table Grid" w:semiHidden="0" w:uiPriority="59" w:unhideWhenUsed="0"/>
+    <w:lsdException w:name="Note Level 1" w:semiHidden="0" w:unhideWhenUsed="0"/>
+    <w:lsdException w:name="Note Level 2" w:semiHidden="0" w:unhideWhenUsed="0"/>
+    <w:lsdException w:name="Note Level 3" w:semiHidden="0" w:unhideWhenUsed="0"/>
+    <w:lsdException w:name="Note Level 4" w:semiHidden="0" w:unhideWhenUsed="0"/>
+    <w:lsdException w:name="Note Level 5" w:semiHidden="0" w:unhideWhenUsed="0"/>
+    <w:lsdException w:name="Note Level 6" w:semiHidden="0" w:unhideWhenUsed="0"/>
+    <w:lsdException w:name="Note Level 7" w:semiHidden="0" w:unhideWhenUsed="0"/>
+    <w:lsdException w:name="Note Level 8" w:semiHidden="0" w:unhideWhenUsed="0"/>
+    <w:lsdException w:name="Note Level 9" w:semiHidden="0" w:unhideWhenUsed="0"/>
+    <w:lsdException w:name="Placeholder Text" w:unhideWhenUsed="0"/>
+    <w:lsdException w:name="No Spacing" w:semiHidden="0" w:uiPriority="1" w:unhideWhenUsed="0" w:qFormat="1"/>
+    <w:lsdException w:name="Light Shading" w:semiHidden="0" w:uiPriority="60" w:unhideWhenUsed="0"/>
+    <w:lsdException w:name="Light List" w:semiHidden="0" w:uiPriority="61" w:unhideWhenUsed="0"/>
+    <w:lsdException w:name="Light Grid" w:semiHidden="0" w:uiPriority="62" w:unhideWhenUsed="0"/>
+    <w:lsdException w:name="Medium Shading 1" w:semiHidden="0" w:uiPriority="63" w:unhideWhenUsed="0"/>
+    <w:lsdException w:name="Medium Shading 2" w:semiHidden="0" w:uiPriority="64" w:unhideWhenUsed="0"/>
+    <w:lsdException w:name="Medium List 1" w:semiHidden="0" w:uiPriority="65" w:unhideWhenUsed="0"/>
+    <w:lsdException w:name="Medium List 2" w:semiHidden="0" w:uiPriority="66" w:unhideWhenUsed="0"/>
+    <w:lsdException w:name="Medium Grid 1" w:semiHidden="0" w:uiPriority="67" w:unhideWhenUsed="0"/>
+    <w:lsdException w:name="Medium Grid 2" w:semiHidden="0" w:uiPriority="68" w:unhideWhenUsed="0"/>
+    <w:lsdException w:name="Medium Grid 3" w:semiHidden="0" w:uiPriority="69" w:unhideWhenUsed="0"/>
+    <w:lsdException w:name="Dark List" w:semiHidden="0" w:uiPriority="70" w:unhideWhenUsed="0"/>
+    <w:lsdException w:name="Colorful Shading" w:semiHidden="0" w:uiPriority="71" w:unhideWhenUsed="0"/>
+    <w:lsdException w:name="Colorful List" w:semiHidden="0" w:uiPriority="72" w:unhideWhenUsed="0"/>
+    <w:lsdException w:name="Colorful Grid" w:semiHidden="0" w:uiPriority="73" w:unhideWhenUsed="0"/>
+    <w:lsdException w:name="Light Shading Accent 1" w:semiHidden="0" w:uiPriority="60" w:unhideWhenUsed="0"/>
+    <w:lsdException w:name="Light List Accent 1" w:semiHidden="0" w:uiPriority="61" w:unhideWhenUsed="0"/>
+    <w:lsdException w:name="Light Grid Accent 1" w:semiHidden="0" w:uiPriority="62" w:unhideWhenUsed="0"/>
+    <w:lsdException w:name="Medium Shading 1 Accent 1" w:semiHidden="0" w:uiPriority="63" w:unhideWhenUsed="0"/>
+    <w:lsdException w:name="Medium Shading 2 Accent 1" w:semiHidden="0" w:uiPriority="64" w:unhideWhenUsed="0"/>
+    <w:lsdException w:name="Medium List 1 Accent 1" w:semiHidden="0" w:uiPriority="65" w:unhideWhenUsed="0"/>
+    <w:lsdException w:name="Revision" w:unhideWhenUsed="0"/>
+    <w:lsdException w:name="List Paragraph" w:semiHidden="0" w:uiPriority="34" w:unhideWhenUsed="0" w:qFormat="1"/>
+    <w:lsdException w:name="Quote" w:semiHidden="0" w:uiPriority="29" w:unhideWhenUsed="0" w:qFormat="1"/>
+    <w:lsdException w:name="Intense Quote" w:semiHidden="0" w:uiPriority="30" w:unhideWhenUsed="0" w:qFormat="1"/>
+    <w:lsdException w:name="Medium List 2 Accent 1" w:semiHidden="0" w:uiPriority="66" w:unhideWhenUsed="0"/>
+    <w:lsdException w:name="Medium Grid 1 Accent 1" w:semiHidden="0" w:uiPriority="67" w:unhideWhenUsed="0"/>
+    <w:lsdException w:name="Medium Grid 2 Accent 1" w:semiHidden="0" w:uiPriority="68" w:unhideWhenUsed="0"/>
+    <w:lsdException w:name="Medium Grid 3 Accent 1" w:semiHidden="0" w:uiPriority="69" w:unhideWhenUsed="0"/>
+    <w:lsdException w:name="Dark List Accent 1" w:semiHidden="0" w:uiPriority="70" w:unhideWhenUsed="0"/>
+    <w:lsdException w:name="Colorful Shading Accent 1" w:semiHidden="0" w:uiPriority="71" w:unhideWhenUsed="0"/>
+    <w:lsdException w:name="Colorful List Accent 1" w:semiHidden="0" w:uiPriority="72" w:unhideWhenUsed="0"/>
+    <w:lsdException w:name="Colorful Grid Accent 1" w:semiHidden="0" w:uiPriority="73" w:unhideWhenUsed="0"/>
+    <w:lsdException w:name="Light Shading Accent 2" w:semiHidden="0" w:uiPriority="60" w:unhideWhenUsed="0"/>
+    <w:lsdException w:name="Light List Accent 2" w:semiHidden="0" w:uiPriority="61" w:unhideWhenUsed="0"/>
+    <w:lsdException w:name="Light Grid Accent 2" w:semiHidden="0" w:uiPriority="62" w:unhideWhenUsed="0"/>
+    <w:lsdException w:name="Medium Shading 1 Accent 2" w:semiHidden="0" w:uiPriority="63" w:unhideWhenUsed="0"/>
+    <w:lsdException w:name="Medium Shading 2 Accent 2" w:semiHidden="0" w:uiPriority="64" w:unhideWhenUsed="0"/>
+    <w:lsdException w:name="Medium List 1 Accent 2" w:semiHidden="0" w:uiPriority="65" w:unhideWhenUsed="0"/>
+    <w:lsdException w:name="Medium List 2 Accent 2" w:semiHidden="0" w:uiPriority="66" w:unhideWhenUsed="0"/>
+    <w:lsdException w:name="Medium Grid 1 Accent 2" w:semiHidden="0" w:uiPriority="67" w:unhideWhenUsed="0"/>
+    <w:lsdException w:name="Medium Grid 2 Accent 2" w:semiHidden="0" w:uiPriority="68" w:unhideWhenUsed="0"/>
+    <w:lsdException w:name="Medium Grid 3 Accent 2" w:semiHidden="0" w:uiPriority="69" w:unhideWhenUsed="0"/>
+    <w:lsdException w:name="Dark List Accent 2" w:semiHidden="0" w:uiPriority="70" w:unhideWhenUsed="0"/>
+    <w:lsdException w:name="Colorful Shading Accent 2" w:semiHidden="0" w:uiPriority="71" w:unhideWhenUsed="0"/>
+    <w:lsdException w:name="Colorful List Accent 2" w:semiHidden="0" w:uiPriority="72" w:unhideWhenUsed="0"/>
+    <w:lsdException w:name="Colorful Grid Accent 2" w:semiHidden="0" w:uiPriority="73" w:unhideWhenUsed="0"/>
+    <w:lsdException w:name="Light Shading Accent 3" w:semiHidden="0" w:uiPriority="60" w:unhideWhenUsed="0"/>
+    <w:lsdException w:name="Light List Accent 3" w:semiHidden="0" w:uiPriority="61" w:unhideWhenUsed="0"/>
+    <w:lsdException w:name="Light Grid Accent 3" w:semiHidden="0" w:uiPriority="62" w:unhideWhenUsed="0"/>
+    <w:lsdException w:name="Medium Shading 1 Accent 3" w:semiHidden="0" w:uiPriority="63" w:unhideWhenUsed="0"/>
+    <w:lsdException w:name="Medium Shading 2 Accent 3" w:semiHidden="0" w:uiPriority="64" w:unhideWhenUsed="0"/>
+    <w:lsdException w:name="Medium List 1 Accent 3" w:semiHidden="0" w:uiPriority="65" w:unhideWhenUsed="0"/>
+    <w:lsdException w:name="Medium List 2 Accent 3" w:semiHidden="0" w:uiPriority="66" w:unhideWhenUsed="0"/>
+    <w:lsdException w:name="Medium Grid 1 Accent 3" w:semiHidden="0" w:uiPriority="67" w:unhideWhenUsed="0"/>
+    <w:lsdException w:name="Medium Grid 2 Accent 3" w:semiHidden="0" w:uiPriority="68" w:unhideWhenUsed="0"/>
+    <w:lsdException w:name="Medium Grid 3 Accent 3" w:semiHidden="0" w:uiPriority="69" w:unhideWhenUsed="0"/>
+    <w:lsdException w:name="Dark List Accent 3" w:semiHidden="0" w:uiPriority="70" w:unhideWhenUsed="0"/>
+    <w:lsdException w:name="Colorful Shading Accent 3" w:semiHidden="0" w:uiPriority="71" w:unhideWhenUsed="0"/>
+    <w:lsdException w:name="Colorful List Accent 3" w:semiHidden="0" w:uiPriority="72" w:unhideWhenUsed="0"/>
+    <w:lsdException w:name="Colorful Grid Accent 3" w:semiHidden="0" w:uiPriority="73" w:unhideWhenUsed="0"/>
+    <w:lsdException w:name="Light Shading Accent 4" w:semiHidden="0" w:uiPriority="60" w:unhideWhenUsed="0"/>
+    <w:lsdException w:name="Light List Accent 4" w:semiHidden="0" w:uiPriority="61" w:unhideWhenUsed="0"/>
+    <w:lsdException w:name="Light Grid Accent 4" w:semiHidden="0" w:uiPriority="62" w:unhideWhenUsed="0"/>
+    <w:lsdException w:name="Medium Shading 1 Accent 4" w:semiHidden="0" w:uiPriority="63" w:unhideWhenUsed="0"/>
+    <w:lsdException w:name="Medium Shading 2 Accent 4" w:semiHidden="0" w:uiPriority="64" w:unhideWhenUsed="0"/>
+    <w:lsdException w:name="Medium List 1 Accent 4" w:semiHidden="0" w:uiPriority="65" w:unhideWhenUsed="0"/>
+    <w:lsdException w:name="Medium List 2 Accent 4" w:semiHidden="0" w:uiPriority="66" w:unhideWhenUsed="0"/>
+    <w:lsdException w:name="Medium Grid 1 Accent 4" w:semiHidden="0" w:uiPriority="67" w:unhideWhenUsed="0"/>
+    <w:lsdException w:name="Medium Grid 2 Accent 4" w:semiHidden="0" w:uiPriority="68" w:unhideWhenUsed="0"/>
+    <w:lsdException w:name="Medium Grid 3 Accent 4" w:semiHidden="0" w:uiPriority="69" w:unhideWhenUsed="0"/>
+    <w:lsdException w:name="Dark List Accent 4" w:semiHidden="0" w:uiPriority="70" w:unhideWhenUsed="0"/>
+    <w:lsdException w:name="Colorful Shading Accent 4" w:semiHidden="0" w:uiPriority="71" w:unhideWhenUsed="0"/>
+    <w:lsdException w:name="Colorful List Accent 4" w:semiHidden="0" w:uiPriority="72" w:unhideWhenUsed="0"/>
+    <w:lsdException w:name="Colorful Grid Accent 4" w:semiHidden="0" w:uiPriority="73" w:unhideWhenUsed="0"/>
+    <w:lsdException w:name="Light Shading Accent 5" w:semiHidden="0" w:uiPriority="60" w:unhideWhenUsed="0"/>
+    <w:lsdException w:name="Light List Accent 5" w:semiHidden="0" w:uiPriority="61" w:unhideWhenUsed="0"/>
+    <w:lsdException w:name="Light Grid Accent 5" w:semiHidden="0" w:uiPriority="62" w:unhideWhenUsed="0"/>
+    <w:lsdException w:name="Medium Shading 1 Accent 5" w:semiHidden="0" w:uiPriority="63" w:unhideWhenUsed="0"/>
+    <w:lsdException w:name="Medium Shading 2 Accent 5" w:semiHidden="0" w:uiPriority="64" w:unhideWhenUsed="0"/>
+    <w:lsdException w:name="Medium List 1 Accent 5" w:semiHidden="0" w:uiPriority="65" w:unhideWhenUsed="0"/>
+    <w:lsdException w:name="Medium List 2 Accent 5" w:semiHidden="0" w:uiPriority="66" w:unhideWhenUsed="0"/>
+    <w:lsdException w:name="Medium Grid 1 Accent 5" w:semiHidden="0" w:uiPriority="67" w:unhideWhenUsed="0"/>
+    <w:lsdException w:name="Medium Grid 2 Accent 5" w:semiHidden="0" w:uiPriority="68" w:unhideWhenUsed="0"/>
+    <w:lsdException w:name="Medium Grid 3 Accent 5" w:semiHidden="0" w:uiPriority="69" w:unhideWhenUsed="0"/>
+    <w:lsdException w:name="Dark List Accent 5" w:semiHidden="0" w:uiPriority="70" w:unhideWhenUsed="0"/>
+    <w:lsdException w:name="Colorful Shading Accent 5" w:semiHidden="0" w:uiPriority="71" w:unhideWhenUsed="0"/>
+    <w:lsdException w:name="Colorful List Accent 5" w:semiHidden="0" w:uiPriority="72" w:unhideWhenUsed="0"/>
+    <w:lsdException w:name="Colorful Grid Accent 5" w:semiHidden="0" w:uiPriority="73" w:unhideWhenUsed="0"/>
+    <w:lsdException w:name="Light Shading Accent 6" w:semiHidden="0" w:uiPriority="60" w:unhideWhenUsed="0"/>
+    <w:lsdException w:name="Light List Accent 6" w:semiHidden="0" w:uiPriority="61" w:unhideWhenUsed="0"/>
+    <w:lsdException w:name="Light Grid Accent 6" w:semiHidden="0" w:uiPriority="62" w:unhideWhenUsed="0"/>
+    <w:lsdException w:name="Medium Shading 1 Accent 6" w:semiHidden="0" w:uiPriority="63" w:unhideWhenUsed="0"/>
+    <w:lsdException w:name="Medium Shading 2 Accent 6" w:semiHidden="0" w:uiPriority="64" w:unhideWhenUsed="0"/>
+    <w:lsdException w:name="Medium List 1 Accent 6" w:semiHidden="0" w:uiPriority="65" w:unhideWhenUsed="0"/>
+    <w:lsdException w:name="Medium List 2 Accent 6" w:semiHidden="0" w:uiPriority="66" w:unhideWhenUsed="0"/>
+    <w:lsdException w:name="Medium Grid 1 Accent 6" w:semiHidden="0" w:uiPriority="67" w:unhideWhenUsed="0"/>
+    <w:lsdException w:name="Medium Grid 2 Accent 6" w:semiHidden="0" w:uiPriority="68" w:unhideWhenUsed="0"/>
+    <w:lsdException w:name="Medium Grid 3 Accent 6" w:semiHidden="0" w:uiPriority="69" w:unhideWhenUsed="0"/>
+    <w:lsdException w:name="Dark List Accent 6" w:semiHidden="0" w:uiPriority="70" w:unhideWhenUsed="0"/>
+    <w:lsdException w:name="Colorful Shading Accent 6" w:semiHidden="0" w:uiPriority="71" w:unhideWhenUsed="0"/>
+    <w:lsdException w:name="Colorful List Accent 6" w:semiHidden="0" w:uiPriority="72" w:unhideWhenUsed="0"/>
+    <w:lsdException w:name="Colorful Grid Accent 6" w:semiHidden="0" w:uiPriority="73" w:unhideWhenUsed="0"/>
+    <w:lsdException w:name="Subtle Emphasis" w:semiHidden="0" w:uiPriority="19" w:unhideWhenUsed="0" w:qFormat="1"/>
+    <w:lsdException w:name="Intense Emphasis" w:semiHidden="0" w:uiPriority="21" w:unhideWhenUsed="0" w:qFormat="1"/>
+    <w:lsdException w:name="Subtle Reference" w:semiHidden="0" w:uiPriority="31" w:unhideWhenUsed="0" w:qFormat="1"/>
+    <w:lsdException w:name="Intense Reference" w:semiHidden="0" w:uiPriority="32" w:unhideWhenUsed="0" w:qFormat="1"/>
+    <w:lsdException w:name="Book Title" w:semiHidden="0" w:uiPriority="33" w:unhideWhenUsed="0" w:qFormat="1"/>
+    <w:lsdException w:name="Bibliography" w:uiPriority="37"/>
+    <w:lsdException w:name="TOC Heading" w:uiPriority="39" w:qFormat="1"/>
+  </w:latentStyles>
+  <w:style w:type="paragraph" w:default="1" w:styleId="Normal">
+    <w:name w:val="Normal"/>
+    <w:qFormat/>
+  </w:style>
+  <w:style w:type="character" w:default="1" w:styleId="DefaultParagraphFont">
+    <w:name w:val="Default Paragraph Font"/>
+    <w:uiPriority w:val="1"/>
+    <w:semiHidden/>
+    <w:unhideWhenUsed/>
+  </w:style>
+  <w:style w:type="table" w:default="1" w:styleId="TableNormal">
+    <w:name w:val="Normal Table"/>
+    <w:uiPriority w:val="99"/>
+    <w:semiHidden/>
+    <w:unhideWhenUsed/>
+    <w:tblPr>
+      <w:tblInd w:w="0" w:type="dxa"/>
+      <w:tblCellMar>
+        <w:top w:w="0" w:type="dxa"/>
+        <w:left w:w="108" w:type="dxa"/>
+        <w:bottom w:w="0" w:type="dxa"/>
+        <w:right w:w="108" w:type="dxa"/>
+      </w:tblCellMar>
+    </w:tblPr>
+  </w:style>
+  <w:style w:type="numbering" w:default="1" w:styleId="NoList">
+    <w:name w:val="No List"/>
+    <w:uiPriority w:val="99"/>
+    <w:semiHidden/>
+    <w:unhideWhenUsed/>
+  </w:style>
+  <w:style w:type="character" w:styleId="Hyperlink">
+    <w:name w:val="Hyperlink"/>
+    <w:basedOn w:val="DefaultParagraphFont"/>
+    <w:rsid w:val="00672CC8"/>
+    <w:rPr>
+      <w:color w:val="0000FF"/>
+      <w:u w:val="single"/>
+    </w:rPr>
+  </w:style>
+  <w:style w:type="paragraph" w:customStyle="1" w:styleId="LO-Normal">
+    <w:name w:val="LO-Normal"/>
+    <w:rsid w:val="00506D9B"/>
+    <w:pPr>
+      <w:widowControl w:val="0"/>
+      <w:suppressAutoHyphens/>
+    </w:pPr>
+    <w:rPr>
+      <w:rFonts w:ascii="Liberation Serif" w:eastAsia="Times New Roman" w:hAnsi="Liberation Serif" w:cs="Times New Roman"/>
+      <w:szCs w:val="20"/>
+      <w:lang w:val="en-US" w:eastAsia="en-GB"/>
+    </w:rPr>
+  </w:style>
+  <w:style w:type="paragraph" w:styleId="BalloonText">
+    <w:name w:val="Balloon Text"/>
+    <w:basedOn w:val="Normal"/>
+    <w:link w:val="BalloonTextChar"/>
+    <w:uiPriority w:val="99"/>
+    <w:semiHidden/>
+    <w:unhideWhenUsed/>
+    <w:rsid w:val="00C94E62"/>
+    <w:rPr>
+      <w:rFonts w:ascii="Lucida Grande" w:hAnsi="Lucida Grande" w:cs="Lucida Grande"/>
+      <w:sz w:val="18"/>
+      <w:szCs w:val="18"/>
+    </w:rPr>
+  </w:style>
+  <w:style w:type="character" w:customStyle="1" w:styleId="BalloonTextChar">
+    <w:name w:val="Balloon Text Char"/>
+    <w:basedOn w:val="DefaultParagraphFont"/>
+    <w:link w:val="BalloonText"/>
+    <w:uiPriority w:val="99"/>
+    <w:semiHidden/>
+    <w:rsid w:val="00C94E62"/>
+    <w:rPr>
+      <w:rFonts w:ascii="Lucida Grande" w:hAnsi="Lucida Grande" w:cs="Lucida Grande"/>
+      <w:sz w:val="18"/>
+      <w:szCs w:val="18"/>
     </w:rPr>
   </w:style>
 </w:styles>

</xml_diff>